<commit_message>
se cargan ajustes de repositorio y se vincula CFA
</commit_message>
<xml_diff>
--- a/fuentes/228139-CF03-DU.docx
+++ b/fuentes/228139-CF03-DU.docx
@@ -43,7 +43,7 @@
                     <pic:cNvPicPr/>
                   </pic:nvPicPr>
                   <pic:blipFill>
-                    <a:blip r:embed="rId8">
+                    <a:blip r:embed="rId11">
                       <a:extLst>
                         <a:ext uri="{28A0092B-C50C-407E-A947-70E740481C1C}">
                           <a14:useLocalDpi xmlns:a14="http://schemas.microsoft.com/office/drawing/2010/main" val="0"/>
@@ -199,9 +199,9 @@
               </wp:anchor>
             </w:drawing>
           </mc:Choice>
-          <mc:Fallback>
+          <mc:Fallback xmlns:asvg="http://schemas.microsoft.com/office/drawing/2016/SVG/main" xmlns:a14="http://schemas.microsoft.com/office/drawing/2010/main" xmlns:pic="http://schemas.openxmlformats.org/drawingml/2006/picture" xmlns:adec="http://schemas.microsoft.com/office/drawing/2017/decorative" xmlns:a="http://schemas.openxmlformats.org/drawingml/2006/main">
             <w:pict>
-              <v:rect w14:anchorId="04BF2410" id="Rectángulo 3" o:spid="_x0000_s1026" alt="&quot;&quot;" style="position:absolute;margin-left:-55.7pt;margin-top:26.5pt;width:613.85pt;height:204pt;z-index:-251655168;visibility:visible;mso-wrap-style:square;mso-height-percent:0;mso-wrap-distance-left:9pt;mso-wrap-distance-top:0;mso-wrap-distance-right:9pt;mso-wrap-distance-bottom:0;mso-position-horizontal:absolute;mso-position-horizontal-relative:text;mso-position-vertical:absolute;mso-position-vertical-relative:text;mso-height-percent:0;mso-height-relative:margin;v-text-anchor:middle" o:gfxdata="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" fillcolor="#00314d" stroked="f" strokeweight="1pt"/>
+              <v:rect id="Rectángulo 3" style="position:absolute;margin-left:-55.7pt;margin-top:26.5pt;width:613.85pt;height:204pt;z-index:-251655168;visibility:visible;mso-wrap-style:square;mso-height-percent:0;mso-wrap-distance-left:9pt;mso-wrap-distance-top:0;mso-wrap-distance-right:9pt;mso-wrap-distance-bottom:0;mso-position-horizontal:absolute;mso-position-horizontal-relative:text;mso-position-vertical:absolute;mso-position-vertical-relative:text;mso-height-percent:0;mso-height-relative:margin;v-text-anchor:middle" alt="&quot;&quot;" o:spid="_x0000_s1026" fillcolor="#00314d" stroked="f" strokeweight="1pt" w14:anchorId="04BF2410" o:gfxdata="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"/>
             </w:pict>
           </mc:Fallback>
         </mc:AlternateContent>
@@ -300,13 +300,13 @@
               </wp:anchor>
             </w:drawing>
           </mc:Choice>
-          <mc:Fallback>
+          <mc:Fallback xmlns:asvg="http://schemas.microsoft.com/office/drawing/2016/SVG/main" xmlns:a14="http://schemas.microsoft.com/office/drawing/2010/main" xmlns:pic="http://schemas.openxmlformats.org/drawingml/2006/picture" xmlns:adec="http://schemas.microsoft.com/office/drawing/2017/decorative" xmlns:a="http://schemas.openxmlformats.org/drawingml/2006/main">
             <w:pict>
-              <v:shapetype w14:anchorId="2E2DABF6" id="_x0000_t202" coordsize="21600,21600" o:spt="202" path="m,l,21600r21600,l21600,xe">
+              <v:shapetype id="_x0000_t202" coordsize="21600,21600" o:spt="202" path="m,l,21600r21600,l21600,xe" w14:anchorId="2E2DABF6">
                 <v:stroke joinstyle="miter"/>
                 <v:path gradientshapeok="t" o:connecttype="rect"/>
               </v:shapetype>
-              <v:shape id="Cuadro de texto 2" o:spid="_x0000_s1026" type="#_x0000_t202" alt="&quot;&quot;" style="position:absolute;left:0;text-align:left;margin-left:-19.8pt;margin-top:36.75pt;width:488.95pt;height:115.5pt;z-index:251663360;visibility:visible;mso-wrap-style:square;mso-width-percent:0;mso-height-percent:0;mso-wrap-distance-left:9pt;mso-wrap-distance-top:3.6pt;mso-wrap-distance-right:9pt;mso-wrap-distance-bottom:3.6pt;mso-position-horizontal:absolute;mso-position-horizontal-relative:text;mso-position-vertical:absolute;mso-position-vertical-relative:text;mso-width-percent:0;mso-height-percent:0;mso-width-relative:margin;mso-height-relative:margin;v-text-anchor:top" o:gfxdata="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" filled="f" stroked="f">
+              <v:shape id="Cuadro de texto 2" style="position:absolute;left:0;text-align:left;margin-left:-19.8pt;margin-top:36.75pt;width:488.95pt;height:115.5pt;z-index:251663360;visibility:visible;mso-wrap-style:square;mso-width-percent:0;mso-height-percent:0;mso-wrap-distance-left:9pt;mso-wrap-distance-top:3.6pt;mso-wrap-distance-right:9pt;mso-wrap-distance-bottom:3.6pt;mso-position-horizontal:absolute;mso-position-horizontal-relative:text;mso-position-vertical:absolute;mso-position-vertical-relative:text;mso-width-percent:0;mso-height-percent:0;mso-width-relative:margin;mso-height-relative:margin;v-text-anchor:top" alt="&quot;&quot;" o:spid="_x0000_s1026" filled="f" stroked="f" type="#_x0000_t202" o:gfxdata="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">
                 <v:textbox>
                   <w:txbxContent>
                     <w:p>
@@ -1542,7 +1542,7 @@
     <w:p>
       <w:pPr>
         <w:sectPr>
-          <w:footerReference w:type="default" r:id="rId9"/>
+          <w:footerReference w:type="default" r:id="rId12"/>
           <w:pgSz w:w="12240" w:h="15840"/>
           <w:pgMar w:top="1701" w:right="1134" w:bottom="1134" w:left="1134" w:header="709" w:footer="709" w:gutter="0"/>
           <w:cols w:space="708"/>
@@ -1556,7 +1556,6 @@
       </w:pPr>
       <w:bookmarkStart w:id="0" w:name="_Toc145000715"/>
       <w:r>
-        <w:lastRenderedPageBreak/>
         <w:t>Introducción</w:t>
       </w:r>
       <w:bookmarkEnd w:id="0"/>
@@ -1628,7 +1627,7 @@
                     <pic:cNvPicPr/>
                   </pic:nvPicPr>
                   <pic:blipFill>
-                    <a:blip r:embed="rId10" cstate="print">
+                    <a:blip r:embed="rId13" cstate="print">
                       <a:extLst>
                         <a:ext uri="{28A0092B-C50C-407E-A947-70E740481C1C}">
                           <a14:useLocalDpi xmlns:a14="http://schemas.microsoft.com/office/drawing/2010/main" val="0"/>
@@ -1665,36 +1664,12 @@
           <w:color w:val="000000" w:themeColor="text1"/>
         </w:rPr>
       </w:pPr>
-      <w:hyperlink r:id="rId11" w:history="1">
+      <w:hyperlink r:id="rId14" w:history="1">
         <w:r>
           <w:rPr>
             <w:rStyle w:val="Hipervnculo"/>
           </w:rPr>
-          <w:t>Enlace de repr</w:t>
-        </w:r>
-        <w:r>
-          <w:rPr>
-            <w:rStyle w:val="Hipervnculo"/>
-          </w:rPr>
-          <w:t>o</w:t>
-        </w:r>
-        <w:r>
-          <w:rPr>
-            <w:rStyle w:val="Hipervnculo"/>
-          </w:rPr>
-          <w:t>duc</w:t>
-        </w:r>
-        <w:r>
-          <w:rPr>
-            <w:rStyle w:val="Hipervnculo"/>
-          </w:rPr>
-          <w:t>c</w:t>
-        </w:r>
-        <w:r>
-          <w:rPr>
-            <w:rStyle w:val="Hipervnculo"/>
-          </w:rPr>
-          <w:t>ión del video</w:t>
+          <w:t>Enlace de reproducción del video</w:t>
         </w:r>
       </w:hyperlink>
     </w:p>
@@ -1753,7 +1728,6 @@
           </w:p>
           <w:p>
             <w:r>
-              <w:lastRenderedPageBreak/>
               <w:t>La validación de los requisitos ayuda a comprobar los problemas relacionados con los requisitos especificados durante las actividades anteriores de la ingeniería de requisitos.</w:t>
             </w:r>
           </w:p>
@@ -1786,7 +1760,6 @@
       </w:pPr>
       <w:bookmarkStart w:id="1" w:name="_Toc145000716"/>
       <w:r>
-        <w:lastRenderedPageBreak/>
         <w:t>Validación de requerimientos</w:t>
       </w:r>
       <w:bookmarkEnd w:id="1"/>
@@ -1993,7 +1966,6 @@
         <w:rPr>
           <w:lang w:val="es-419" w:eastAsia="es-CO"/>
         </w:rPr>
-        <w:lastRenderedPageBreak/>
         <w:t xml:space="preserve">Refuerce los conceptos hasta aquí </w:t>
       </w:r>
       <w:r>
@@ -2009,7 +1981,23 @@
           <w:bCs/>
           <w:lang w:val="es-419" w:eastAsia="es-CO"/>
         </w:rPr>
-        <w:t>Infografia_validacionderequerimientos</w:t>
+        <w:t>Infografia_</w:t>
+      </w:r>
+      <w:r>
+        <w:rPr>
+          <w:b/>
+          <w:bCs/>
+          <w:lang w:val="es-419" w:eastAsia="es-CO"/>
+        </w:rPr>
+        <w:t>V</w:t>
+      </w:r>
+      <w:r>
+        <w:rPr>
+          <w:b/>
+          <w:bCs/>
+          <w:lang w:val="es-419" w:eastAsia="es-CO"/>
+        </w:rPr>
+        <w:t>alidacionderequerimientos</w:t>
       </w:r>
       <w:proofErr w:type="spellEnd"/>
       <w:r>
@@ -2188,9 +2176,17 @@
       </w:pPr>
       <w:r>
         <w:rPr>
-          <w:lang w:val="es-419" w:eastAsia="es-CO"/>
-        </w:rPr>
-        <w:t>Verificabilidad: ¿es posible probar este requerimiento en la realidad?</w:t>
+          <w:b/>
+          <w:bCs/>
+          <w:lang w:val="es-419" w:eastAsia="es-CO"/>
+        </w:rPr>
+        <w:t>Verificabilidad</w:t>
+      </w:r>
+      <w:r>
+        <w:rPr>
+          <w:lang w:val="es-419" w:eastAsia="es-CO"/>
+        </w:rPr>
+        <w:t>: ¿es posible probar este requerimiento en la realidad?</w:t>
       </w:r>
     </w:p>
     <w:p>
@@ -2206,10 +2202,17 @@
       </w:pPr>
       <w:r>
         <w:rPr>
-          <w:lang w:val="es-419" w:eastAsia="es-CO"/>
-        </w:rPr>
-        <w:lastRenderedPageBreak/>
-        <w:t>Comprensibilidad: ¿es claro lo que expresa este requerimiento para las personas que lo van a usar?</w:t>
+          <w:b/>
+          <w:bCs/>
+          <w:lang w:val="es-419" w:eastAsia="es-CO"/>
+        </w:rPr>
+        <w:t>Comprensibilidad</w:t>
+      </w:r>
+      <w:r>
+        <w:rPr>
+          <w:lang w:val="es-419" w:eastAsia="es-CO"/>
+        </w:rPr>
+        <w:t>: ¿es claro lo que expresa este requerimiento para las personas que lo van a usar?</w:t>
       </w:r>
     </w:p>
     <w:p>
@@ -2225,9 +2228,17 @@
       </w:pPr>
       <w:r>
         <w:rPr>
-          <w:lang w:val="es-419" w:eastAsia="es-CO"/>
-        </w:rPr>
-        <w:t>Rastreabilidad: ¿es posible observar el origen del requerimiento y también evaluar los cambios que pueden generar en el sistema?</w:t>
+          <w:b/>
+          <w:bCs/>
+          <w:lang w:val="es-419" w:eastAsia="es-CO"/>
+        </w:rPr>
+        <w:t>Rastreabilidad</w:t>
+      </w:r>
+      <w:r>
+        <w:rPr>
+          <w:lang w:val="es-419" w:eastAsia="es-CO"/>
+        </w:rPr>
+        <w:t>: ¿es posible observar el origen del requerimiento y también evaluar los cambios que pueden generar en el sistema?</w:t>
       </w:r>
     </w:p>
     <w:p>
@@ -2243,9 +2254,17 @@
       </w:pPr>
       <w:r>
         <w:rPr>
-          <w:lang w:val="es-419" w:eastAsia="es-CO"/>
-        </w:rPr>
-        <w:t>Adaptabilidad: ¿el cambio en el requerimiento impacta</w:t>
+          <w:b/>
+          <w:bCs/>
+          <w:lang w:val="es-419" w:eastAsia="es-CO"/>
+        </w:rPr>
+        <w:t>Adaptabilidad</w:t>
+      </w:r>
+      <w:r>
+        <w:rPr>
+          <w:lang w:val="es-419" w:eastAsia="es-CO"/>
+        </w:rPr>
+        <w:t>: ¿el cambio en el requerimiento impacta</w:t>
       </w:r>
       <w:r>
         <w:rPr>
@@ -2352,7 +2371,7 @@
                     </pic:cNvPicPr>
                   </pic:nvPicPr>
                   <pic:blipFill>
-                    <a:blip r:embed="rId12" cstate="print">
+                    <a:blip r:embed="rId15" cstate="print">
                       <a:extLst>
                         <a:ext uri="{28A0092B-C50C-407E-A947-70E740481C1C}">
                           <a14:useLocalDpi xmlns:a14="http://schemas.microsoft.com/office/drawing/2010/main" val="0"/>
@@ -2389,7 +2408,7 @@
           <w:lang w:val="es-419" w:eastAsia="es-CO"/>
         </w:rPr>
       </w:pPr>
-      <w:hyperlink r:id="rId13" w:history="1">
+      <w:hyperlink r:id="rId16" w:history="1">
         <w:r>
           <w:rPr>
             <w:rStyle w:val="Hipervnculo"/>
@@ -2443,11 +2462,7 @@
           </w:tcPr>
           <w:p>
             <w:r>
-              <w:t xml:space="preserve">Un prototipo es una versión inicial de un sistema que permite probar conceptos, opciones de diseño, flujos y otros aspectos, por medio de la interacción </w:t>
-            </w:r>
-            <w:r>
-              <w:lastRenderedPageBreak/>
-              <w:t>directa de los cliente o usuarios finales, en las primeras etapas del proceso del “</w:t>
+              <w:t>Un prototipo es una versión inicial de un sistema que permite probar conceptos, opciones de diseño, flujos y otros aspectos, por medio de la interacción directa de los cliente o usuarios finales, en las primeras etapas del proceso del “</w:t>
             </w:r>
             <w:r>
               <w:rPr>
@@ -2539,7 +2554,6 @@
               </w:numPr>
             </w:pPr>
             <w:r>
-              <w:lastRenderedPageBreak/>
               <w:t>El prototipado puede evitar sorpresas desagradables, destacando los requerimientos incompletos o inconsistentes y la falta de funcionalidad.</w:t>
             </w:r>
           </w:p>
@@ -2612,7 +2626,6 @@
         <w:rPr>
           <w:lang w:val="es-419" w:eastAsia="es-CO"/>
         </w:rPr>
-        <w:lastRenderedPageBreak/>
         <w:t>Por otra parte, el uso inadecuado de los prototipos también puede generar algunos riesgos, entre los que se encuentran:</w:t>
       </w:r>
     </w:p>
@@ -2693,14 +2706,7 @@
         <w:rPr>
           <w:lang w:val="es-419" w:eastAsia="es-CO"/>
         </w:rPr>
-        <w:t xml:space="preserve">Aunque un prototipo podría ser una sencilla representación gráfica del sistema en papel o la representación de interfaces del sistema usando herramientas de </w:t>
-      </w:r>
-      <w:r>
-        <w:rPr>
-          <w:lang w:val="es-419" w:eastAsia="es-CO"/>
-        </w:rPr>
-        <w:lastRenderedPageBreak/>
-        <w:t>ofimática, existen varias herramientas gratuitas y de pago que facilitan la construcción de prototipos, algunas de ellas solo requieren un registro de correo electrónico para acceder a sus funcionalidades</w:t>
+        <w:t>Aunque un prototipo podría ser una sencilla representación gráfica del sistema en papel o la representación de interfaces del sistema usando herramientas de ofimática, existen varias herramientas gratuitas y de pago que facilitan la construcción de prototipos, algunas de ellas solo requieren un registro de correo electrónico para acceder a sus funcionalidades</w:t>
       </w:r>
       <w:r>
         <w:rPr>
@@ -2741,10 +2747,10 @@
           <w:lang w:val="es-419" w:eastAsia="es-CO"/>
         </w:rPr>
         <w:drawing>
-          <wp:inline distT="0" distB="0" distL="0" distR="0" wp14:anchorId="459B7DDC" wp14:editId="22F85F08">
-            <wp:extent cx="714375" cy="695325"/>
-            <wp:effectExtent l="0" t="0" r="9525" b="9525"/>
-            <wp:docPr id="2" name="Gráfico 2" descr="Logo oficial de la herramienta Adobe XD."/>
+          <wp:inline distT="0" distB="0" distL="0" distR="0" wp14:anchorId="73BEE852" wp14:editId="5A93A1A1">
+            <wp:extent cx="922351" cy="897755"/>
+            <wp:effectExtent l="0" t="0" r="0" b="0"/>
+            <wp:docPr id="13" name="Gráfico 13" descr="Logo oficial de la herramienta Adobe XD."/>
             <wp:cNvGraphicFramePr>
               <a:graphicFrameLocks xmlns:a="http://schemas.openxmlformats.org/drawingml/2006/main" noChangeAspect="1"/>
             </wp:cNvGraphicFramePr>
@@ -2752,17 +2758,17 @@
               <a:graphicData uri="http://schemas.openxmlformats.org/drawingml/2006/picture">
                 <pic:pic xmlns:pic="http://schemas.openxmlformats.org/drawingml/2006/picture">
                   <pic:nvPicPr>
-                    <pic:cNvPr id="2" name="Gráfico 2" descr="Logo oficial de la herramienta Adobe XD."/>
+                    <pic:cNvPr id="13" name="Gráfico 13" descr="Logo oficial de la herramienta Adobe XD."/>
                     <pic:cNvPicPr/>
                   </pic:nvPicPr>
                   <pic:blipFill>
-                    <a:blip r:embed="rId14">
+                    <a:blip r:embed="rId17">
                       <a:extLst>
                         <a:ext uri="{28A0092B-C50C-407E-A947-70E740481C1C}">
                           <a14:useLocalDpi xmlns:a14="http://schemas.microsoft.com/office/drawing/2010/main" val="0"/>
                         </a:ext>
                         <a:ext uri="{96DAC541-7B7A-43D3-8B79-37D633B846F1}">
-                          <asvg:svgBlip xmlns:asvg="http://schemas.microsoft.com/office/drawing/2016/SVG/main" r:embed="rId15"/>
+                          <asvg:svgBlip xmlns:asvg="http://schemas.microsoft.com/office/drawing/2016/SVG/main" r:embed="rId18"/>
                         </a:ext>
                       </a:extLst>
                     </a:blip>
@@ -2773,7 +2779,7 @@
                   <pic:spPr>
                     <a:xfrm>
                       <a:off x="0" y="0"/>
-                      <a:ext cx="714375" cy="695325"/>
+                      <a:ext cx="931247" cy="906414"/>
                     </a:xfrm>
                     <a:prstGeom prst="rect">
                       <a:avLst/>
@@ -2791,7 +2797,7 @@
         </w:rPr>
         <w:t xml:space="preserve"> </w:t>
       </w:r>
-      <w:hyperlink r:id="rId16" w:history="1">
+      <w:hyperlink r:id="rId19" w:history="1">
         <w:r>
           <w:rPr>
             <w:rStyle w:val="Hipervnculo"/>
@@ -2837,13 +2843,13 @@
                     <pic:cNvPicPr/>
                   </pic:nvPicPr>
                   <pic:blipFill>
-                    <a:blip r:embed="rId17">
+                    <a:blip r:embed="rId20">
                       <a:extLst>
                         <a:ext uri="{28A0092B-C50C-407E-A947-70E740481C1C}">
                           <a14:useLocalDpi xmlns:a14="http://schemas.microsoft.com/office/drawing/2010/main" val="0"/>
                         </a:ext>
                         <a:ext uri="{96DAC541-7B7A-43D3-8B79-37D633B846F1}">
-                          <asvg:svgBlip xmlns:asvg="http://schemas.microsoft.com/office/drawing/2016/SVG/main" r:embed="rId18"/>
+                          <asvg:svgBlip xmlns:asvg="http://schemas.microsoft.com/office/drawing/2016/SVG/main" r:embed="rId21"/>
                         </a:ext>
                       </a:extLst>
                     </a:blip>
@@ -2872,7 +2878,7 @@
         </w:rPr>
         <w:t xml:space="preserve"> </w:t>
       </w:r>
-      <w:hyperlink r:id="rId19" w:history="1">
+      <w:hyperlink r:id="rId22" w:history="1">
         <w:r>
           <w:rPr>
             <w:rStyle w:val="Hipervnculo"/>
@@ -2918,13 +2924,13 @@
                     <pic:cNvPicPr/>
                   </pic:nvPicPr>
                   <pic:blipFill>
-                    <a:blip r:embed="rId20">
+                    <a:blip r:embed="rId23">
                       <a:extLst>
                         <a:ext uri="{28A0092B-C50C-407E-A947-70E740481C1C}">
                           <a14:useLocalDpi xmlns:a14="http://schemas.microsoft.com/office/drawing/2010/main" val="0"/>
                         </a:ext>
                         <a:ext uri="{96DAC541-7B7A-43D3-8B79-37D633B846F1}">
-                          <asvg:svgBlip xmlns:asvg="http://schemas.microsoft.com/office/drawing/2016/SVG/main" r:embed="rId21"/>
+                          <asvg:svgBlip xmlns:asvg="http://schemas.microsoft.com/office/drawing/2016/SVG/main" r:embed="rId24"/>
                         </a:ext>
                       </a:extLst>
                     </a:blip>
@@ -2953,7 +2959,7 @@
         </w:rPr>
         <w:t xml:space="preserve"> </w:t>
       </w:r>
-      <w:hyperlink r:id="rId22" w:history="1">
+      <w:hyperlink r:id="rId25" w:history="1">
         <w:r>
           <w:rPr>
             <w:rStyle w:val="Hipervnculo"/>
@@ -2998,13 +3004,13 @@
                     <pic:cNvPicPr/>
                   </pic:nvPicPr>
                   <pic:blipFill>
-                    <a:blip r:embed="rId23">
+                    <a:blip r:embed="rId26">
                       <a:extLst>
                         <a:ext uri="{28A0092B-C50C-407E-A947-70E740481C1C}">
                           <a14:useLocalDpi xmlns:a14="http://schemas.microsoft.com/office/drawing/2010/main" val="0"/>
                         </a:ext>
                         <a:ext uri="{96DAC541-7B7A-43D3-8B79-37D633B846F1}">
-                          <asvg:svgBlip xmlns:asvg="http://schemas.microsoft.com/office/drawing/2016/SVG/main" r:embed="rId24"/>
+                          <asvg:svgBlip xmlns:asvg="http://schemas.microsoft.com/office/drawing/2016/SVG/main" r:embed="rId27"/>
                         </a:ext>
                       </a:extLst>
                     </a:blip>
@@ -3033,7 +3039,7 @@
         </w:rPr>
         <w:t xml:space="preserve"> </w:t>
       </w:r>
-      <w:hyperlink r:id="rId25" w:history="1">
+      <w:hyperlink r:id="rId28" w:history="1">
         <w:r>
           <w:rPr>
             <w:rStyle w:val="Hipervnculo"/>
@@ -3079,13 +3085,13 @@
                     <pic:cNvPicPr/>
                   </pic:nvPicPr>
                   <pic:blipFill>
-                    <a:blip r:embed="rId26">
+                    <a:blip r:embed="rId29">
                       <a:extLst>
                         <a:ext uri="{28A0092B-C50C-407E-A947-70E740481C1C}">
                           <a14:useLocalDpi xmlns:a14="http://schemas.microsoft.com/office/drawing/2010/main" val="0"/>
                         </a:ext>
                         <a:ext uri="{96DAC541-7B7A-43D3-8B79-37D633B846F1}">
-                          <asvg:svgBlip xmlns:asvg="http://schemas.microsoft.com/office/drawing/2016/SVG/main" r:embed="rId27"/>
+                          <asvg:svgBlip xmlns:asvg="http://schemas.microsoft.com/office/drawing/2016/SVG/main" r:embed="rId30"/>
                         </a:ext>
                       </a:extLst>
                     </a:blip>
@@ -3114,7 +3120,7 @@
         </w:rPr>
         <w:t xml:space="preserve"> </w:t>
       </w:r>
-      <w:hyperlink r:id="rId28" w:history="1">
+      <w:hyperlink r:id="rId31" w:history="1">
         <w:r>
           <w:rPr>
             <w:rStyle w:val="Hipervnculo"/>
@@ -3145,10 +3151,10 @@
           <w:lang w:val="es-419" w:eastAsia="es-CO"/>
         </w:rPr>
         <w:drawing>
-          <wp:inline distT="0" distB="0" distL="0" distR="0" wp14:anchorId="2E0F54C8" wp14:editId="0A7DE7E7">
-            <wp:extent cx="1371600" cy="447675"/>
-            <wp:effectExtent l="0" t="0" r="0" b="9525"/>
-            <wp:docPr id="7" name="Gráfico 7" descr="Logo de Balsamiq."/>
+          <wp:inline distT="0" distB="0" distL="0" distR="0" wp14:anchorId="71E1EECF" wp14:editId="21FB15BD">
+            <wp:extent cx="1428750" cy="714375"/>
+            <wp:effectExtent l="0" t="0" r="0" b="0"/>
+            <wp:docPr id="19" name="Imagen 19" descr="Logo de balsamiq."/>
             <wp:cNvGraphicFramePr>
               <a:graphicFrameLocks xmlns:a="http://schemas.openxmlformats.org/drawingml/2006/main" noChangeAspect="1"/>
             </wp:cNvGraphicFramePr>
@@ -3156,17 +3162,14 @@
               <a:graphicData uri="http://schemas.openxmlformats.org/drawingml/2006/picture">
                 <pic:pic xmlns:pic="http://schemas.openxmlformats.org/drawingml/2006/picture">
                   <pic:nvPicPr>
-                    <pic:cNvPr id="7" name="Gráfico 7" descr="Logo de Balsamiq."/>
+                    <pic:cNvPr id="19" name="Imagen 19" descr="Logo de balsamiq."/>
                     <pic:cNvPicPr/>
                   </pic:nvPicPr>
                   <pic:blipFill>
-                    <a:blip r:embed="rId29">
+                    <a:blip r:embed="rId32" cstate="print">
                       <a:extLst>
                         <a:ext uri="{28A0092B-C50C-407E-A947-70E740481C1C}">
                           <a14:useLocalDpi xmlns:a14="http://schemas.microsoft.com/office/drawing/2010/main" val="0"/>
-                        </a:ext>
-                        <a:ext uri="{96DAC541-7B7A-43D3-8B79-37D633B846F1}">
-                          <asvg:svgBlip xmlns:asvg="http://schemas.microsoft.com/office/drawing/2016/SVG/main" r:embed="rId30"/>
                         </a:ext>
                       </a:extLst>
                     </a:blip>
@@ -3177,7 +3180,7 @@
                   <pic:spPr>
                     <a:xfrm>
                       <a:off x="0" y="0"/>
-                      <a:ext cx="1371600" cy="447675"/>
+                      <a:ext cx="1430122" cy="715061"/>
                     </a:xfrm>
                     <a:prstGeom prst="rect">
                       <a:avLst/>
@@ -3195,7 +3198,7 @@
         </w:rPr>
         <w:t xml:space="preserve"> </w:t>
       </w:r>
-      <w:hyperlink r:id="rId31" w:history="1">
+      <w:hyperlink r:id="rId33" w:history="1">
         <w:r>
           <w:rPr>
             <w:rStyle w:val="Hipervnculo"/>
@@ -3222,11 +3225,17 @@
       </w:pPr>
       <w:r>
         <w:rPr>
+          <w:lang w:val="es-419" w:eastAsia="es-CO"/>
+        </w:rPr>
+        <w:t xml:space="preserve">    </w:t>
+      </w:r>
+      <w:r>
+        <w:rPr>
           <w:noProof/>
           <w:lang w:val="es-419" w:eastAsia="es-CO"/>
         </w:rPr>
         <w:drawing>
-          <wp:inline distT="0" distB="0" distL="0" distR="0" wp14:anchorId="3ADED987" wp14:editId="3F469C99">
+          <wp:inline distT="0" distB="0" distL="0" distR="0" wp14:anchorId="3ADED987" wp14:editId="0DB89714">
             <wp:extent cx="1171575" cy="590550"/>
             <wp:effectExtent l="0" t="0" r="0" b="0"/>
             <wp:docPr id="8" name="Gráfico 8" descr="Logo de Wrify."/>
@@ -3241,13 +3250,13 @@
                     <pic:cNvPicPr/>
                   </pic:nvPicPr>
                   <pic:blipFill>
-                    <a:blip r:embed="rId32">
+                    <a:blip r:embed="rId34">
                       <a:extLst>
                         <a:ext uri="{28A0092B-C50C-407E-A947-70E740481C1C}">
                           <a14:useLocalDpi xmlns:a14="http://schemas.microsoft.com/office/drawing/2010/main" val="0"/>
                         </a:ext>
                         <a:ext uri="{96DAC541-7B7A-43D3-8B79-37D633B846F1}">
-                          <asvg:svgBlip xmlns:asvg="http://schemas.microsoft.com/office/drawing/2016/SVG/main" r:embed="rId33"/>
+                          <asvg:svgBlip xmlns:asvg="http://schemas.microsoft.com/office/drawing/2016/SVG/main" r:embed="rId35"/>
                         </a:ext>
                       </a:extLst>
                     </a:blip>
@@ -3276,7 +3285,7 @@
         </w:rPr>
         <w:t xml:space="preserve"> </w:t>
       </w:r>
-      <w:hyperlink r:id="rId34" w:history="1">
+      <w:hyperlink r:id="rId36" w:history="1">
         <w:r>
           <w:rPr>
             <w:rStyle w:val="Hipervnculo"/>
@@ -3322,13 +3331,13 @@
                     <pic:cNvPicPr/>
                   </pic:nvPicPr>
                   <pic:blipFill>
-                    <a:blip r:embed="rId35">
+                    <a:blip r:embed="rId37">
                       <a:extLst>
                         <a:ext uri="{28A0092B-C50C-407E-A947-70E740481C1C}">
                           <a14:useLocalDpi xmlns:a14="http://schemas.microsoft.com/office/drawing/2010/main" val="0"/>
                         </a:ext>
                         <a:ext uri="{96DAC541-7B7A-43D3-8B79-37D633B846F1}">
-                          <asvg:svgBlip xmlns:asvg="http://schemas.microsoft.com/office/drawing/2016/SVG/main" r:embed="rId36"/>
+                          <asvg:svgBlip xmlns:asvg="http://schemas.microsoft.com/office/drawing/2016/SVG/main" r:embed="rId38"/>
                         </a:ext>
                       </a:extLst>
                     </a:blip>
@@ -3357,7 +3366,7 @@
         </w:rPr>
         <w:t xml:space="preserve"> </w:t>
       </w:r>
-      <w:hyperlink r:id="rId37" w:history="1">
+      <w:hyperlink r:id="rId39" w:history="1">
         <w:r>
           <w:rPr>
             <w:rStyle w:val="Hipervnculo"/>
@@ -3374,7 +3383,6 @@
       </w:pPr>
       <w:bookmarkStart w:id="4" w:name="_Toc145000719"/>
       <w:r>
-        <w:lastRenderedPageBreak/>
         <w:t>Generación de casos de prueba</w:t>
       </w:r>
       <w:bookmarkEnd w:id="4"/>
@@ -3389,7 +3397,43 @@
         <w:rPr>
           <w:lang w:val="es-419" w:eastAsia="es-CO"/>
         </w:rPr>
-        <w:t>Desarrollar pruebas para los requerimientos permite evidenciar problemas antes de escribir cualquier línea de código. Normalmente si es complejo construir un caso de prueba para un requerimiento esto es un indicio de que el requerimiento puede ser difícil de implementar por lo que debería considerarse.</w:t>
+        <w:t>Desarrollar pruebas para los requerimientos permite evidenciar problemas antes de escribir cualquier línea de código. Normalmente</w:t>
+      </w:r>
+      <w:r>
+        <w:rPr>
+          <w:lang w:val="es-419" w:eastAsia="es-CO"/>
+        </w:rPr>
+        <w:t>,</w:t>
+      </w:r>
+      <w:r>
+        <w:rPr>
+          <w:lang w:val="es-419" w:eastAsia="es-CO"/>
+        </w:rPr>
+        <w:t xml:space="preserve"> si es complejo construir un caso de prueba para un requerimiento esto es un indicio de que el requerimiento</w:t>
+      </w:r>
+      <w:r>
+        <w:rPr>
+          <w:lang w:val="es-419" w:eastAsia="es-CO"/>
+        </w:rPr>
+        <w:t>,</w:t>
+      </w:r>
+      <w:r>
+        <w:rPr>
+          <w:lang w:val="es-419" w:eastAsia="es-CO"/>
+        </w:rPr>
+        <w:t xml:space="preserve"> puede ser difícil de implementar</w:t>
+      </w:r>
+      <w:r>
+        <w:rPr>
+          <w:lang w:val="es-419" w:eastAsia="es-CO"/>
+        </w:rPr>
+        <w:t>,</w:t>
+      </w:r>
+      <w:r>
+        <w:rPr>
+          <w:lang w:val="es-419" w:eastAsia="es-CO"/>
+        </w:rPr>
+        <w:t xml:space="preserve"> por lo que debería considerarse.</w:t>
       </w:r>
     </w:p>
     <w:p>
@@ -3675,7 +3719,6 @@
         <w:rPr>
           <w:lang w:val="es-419"/>
         </w:rPr>
-        <w:lastRenderedPageBreak/>
         <w:t>Formato de caso de prueba</w:t>
       </w:r>
     </w:p>
@@ -3708,7 +3751,7 @@
                     <pic:cNvPicPr/>
                   </pic:nvPicPr>
                   <pic:blipFill>
-                    <a:blip r:embed="rId38" cstate="print">
+                    <a:blip r:embed="rId40" cstate="print">
                       <a:extLst>
                         <a:ext uri="{28A0092B-C50C-407E-A947-70E740481C1C}">
                           <a14:useLocalDpi xmlns:a14="http://schemas.microsoft.com/office/drawing/2010/main" val="0"/>
@@ -3805,7 +3848,6 @@
       </w:pPr>
       <w:bookmarkStart w:id="5" w:name="_Toc145000720"/>
       <w:r>
-        <w:lastRenderedPageBreak/>
         <w:t>Requerimientos duraderos y volátiles</w:t>
       </w:r>
       <w:bookmarkEnd w:id="5"/>
@@ -3994,7 +4036,6 @@
           <w:bCs/>
           <w:lang w:val="es-419" w:eastAsia="es-CO"/>
         </w:rPr>
-        <w:lastRenderedPageBreak/>
         <w:t>Requerimientos cambiantes</w:t>
       </w:r>
       <w:r>
@@ -4152,7 +4193,6 @@
       </w:pPr>
       <w:bookmarkStart w:id="6" w:name="_Toc145000721"/>
       <w:r>
-        <w:lastRenderedPageBreak/>
         <w:t>Herramientas para la gestión de requisitos</w:t>
       </w:r>
       <w:bookmarkEnd w:id="6"/>
@@ -4167,7 +4207,19 @@
         <w:rPr>
           <w:lang w:val="es-419" w:eastAsia="es-CO"/>
         </w:rPr>
-        <w:t>En la actualidad, existe una variedad de herramientas para ser utilizadas específicamente en la gestión de requisitos, la utilización de estas ayuda a mejorar la calidad del desarrollo de un proyecto y permite un mayor control en el mantenimiento previniendo posibles errores durante la ejecución del proyecto (Sevilla, 2021).</w:t>
+        <w:t>En la actualidad, existe una variedad de herramientas para ser utilizadas específicamente en la gestión de requisitos, la utilización de estas ayuda a mejorar la calidad del desarrollo de un proyecto y permite un mayor control en el mantenimiento</w:t>
+      </w:r>
+      <w:r>
+        <w:rPr>
+          <w:lang w:val="es-419" w:eastAsia="es-CO"/>
+        </w:rPr>
+        <w:t>,</w:t>
+      </w:r>
+      <w:r>
+        <w:rPr>
+          <w:lang w:val="es-419" w:eastAsia="es-CO"/>
+        </w:rPr>
+        <w:t xml:space="preserve"> previniendo posibles errores durante la ejecución del proyecto (Sevilla, 2021).</w:t>
       </w:r>
     </w:p>
     <w:p>
@@ -4251,7 +4303,31 @@
         <w:rPr>
           <w:lang w:val="es-419" w:eastAsia="es-CO"/>
         </w:rPr>
-        <w:t>. Para una planificación de gestión de requisitos más compleja, se necesita un sistema de software completo para administrar las relaciones entre los requisitos, analizar el impacto de cualquier cambio, administrar las aprobaciones y demás aspectos.</w:t>
+        <w:t xml:space="preserve">. Para una planificación de gestión de requisitos más compleja, se necesita un sistema de </w:t>
+      </w:r>
+      <w:r>
+        <w:rPr>
+          <w:lang w:val="es-419" w:eastAsia="es-CO"/>
+        </w:rPr>
+        <w:t>“</w:t>
+      </w:r>
+      <w:r>
+        <w:rPr>
+          <w:rStyle w:val="Extranjerismo"/>
+        </w:rPr>
+        <w:t>software</w:t>
+      </w:r>
+      <w:r>
+        <w:rPr>
+          <w:lang w:val="es-419" w:eastAsia="es-CO"/>
+        </w:rPr>
+        <w:t>”</w:t>
+      </w:r>
+      <w:r>
+        <w:rPr>
+          <w:lang w:val="es-419" w:eastAsia="es-CO"/>
+        </w:rPr>
+        <w:t xml:space="preserve"> completo para administrar las relaciones entre los requisitos, analizar el impacto de cualquier cambio, administrar las aprobaciones y demás aspectos.</w:t>
       </w:r>
     </w:p>
     <w:p>
@@ -4284,7 +4360,6 @@
           <w:bCs/>
           <w:lang w:val="es-419" w:eastAsia="es-CO"/>
         </w:rPr>
-        <w:lastRenderedPageBreak/>
         <w:t>Gestión de requisitos basados en modelos de información</w:t>
       </w:r>
       <w:r>
@@ -4583,7 +4658,7 @@
                 <w:lang w:eastAsia="es-CO"/>
               </w:rPr>
             </w:pPr>
-            <w:hyperlink r:id="rId39" w:history="1">
+            <w:hyperlink r:id="rId41" w:history="1">
               <w:r>
                 <w:rPr>
                   <w:rStyle w:val="Hipervnculo"/>
@@ -4699,7 +4774,7 @@
                 <w:lang w:eastAsia="es-CO"/>
               </w:rPr>
             </w:pPr>
-            <w:hyperlink r:id="rId40" w:history="1">
+            <w:hyperlink r:id="rId42" w:history="1">
               <w:r>
                 <w:rPr>
                   <w:rStyle w:val="Hipervnculo"/>
@@ -4791,7 +4866,7 @@
                 <w:lang w:eastAsia="es-CO"/>
               </w:rPr>
             </w:pPr>
-            <w:hyperlink r:id="rId41" w:history="1">
+            <w:hyperlink r:id="rId43" w:history="1">
               <w:r>
                 <w:rPr>
                   <w:rStyle w:val="Hipervnculo"/>
@@ -4829,7 +4904,6 @@
                 <w:sz w:val="24"/>
                 <w:szCs w:val="24"/>
               </w:rPr>
-              <w:lastRenderedPageBreak/>
               <w:t>Jama</w:t>
             </w:r>
           </w:p>
@@ -4870,7 +4944,7 @@
                 <w:lang w:eastAsia="es-CO"/>
               </w:rPr>
             </w:pPr>
-            <w:hyperlink r:id="rId42" w:history="1">
+            <w:hyperlink r:id="rId44" w:history="1">
               <w:r>
                 <w:rPr>
                   <w:rStyle w:val="Hipervnculo"/>
@@ -4969,7 +5043,7 @@
                 <w:lang w:eastAsia="es-CO"/>
               </w:rPr>
             </w:pPr>
-            <w:hyperlink r:id="rId43" w:history="1">
+            <w:hyperlink r:id="rId45" w:history="1">
               <w:r>
                 <w:rPr>
                   <w:rStyle w:val="Hipervnculo"/>
@@ -5052,7 +5126,7 @@
                 <w:lang w:eastAsia="es-CO"/>
               </w:rPr>
             </w:pPr>
-            <w:hyperlink r:id="rId44" w:history="1">
+            <w:hyperlink r:id="rId46" w:history="1">
               <w:r>
                 <w:rPr>
                   <w:rStyle w:val="Hipervnculo"/>
@@ -5147,7 +5221,7 @@
                 <w:lang w:eastAsia="es-CO"/>
               </w:rPr>
             </w:pPr>
-            <w:hyperlink r:id="rId45" w:history="1">
+            <w:hyperlink r:id="rId47" w:history="1">
               <w:r>
                 <w:rPr>
                   <w:rStyle w:val="Hipervnculo"/>
@@ -5422,7 +5496,6 @@
           <w:bCs/>
           <w:lang w:val="es-419" w:eastAsia="es-CO"/>
         </w:rPr>
-        <w:lastRenderedPageBreak/>
         <w:t xml:space="preserve">IBM </w:t>
       </w:r>
       <w:proofErr w:type="spellStart"/>
@@ -5669,7 +5742,6 @@
       </w:pPr>
       <w:bookmarkStart w:id="7" w:name="_Toc145000722"/>
       <w:r>
-        <w:lastRenderedPageBreak/>
         <w:t>Síntesis</w:t>
       </w:r>
       <w:bookmarkEnd w:id="7"/>
@@ -5725,13 +5797,13 @@
                     <pic:cNvPicPr/>
                   </pic:nvPicPr>
                   <pic:blipFill>
-                    <a:blip r:embed="rId46">
+                    <a:blip r:embed="rId48">
                       <a:extLst>
                         <a:ext uri="{28A0092B-C50C-407E-A947-70E740481C1C}">
                           <a14:useLocalDpi xmlns:a14="http://schemas.microsoft.com/office/drawing/2010/main" val="0"/>
                         </a:ext>
                         <a:ext uri="{96DAC541-7B7A-43D3-8B79-37D633B846F1}">
-                          <asvg:svgBlip xmlns:asvg="http://schemas.microsoft.com/office/drawing/2016/SVG/main" r:embed="rId47"/>
+                          <asvg:svgBlip xmlns:asvg="http://schemas.microsoft.com/office/drawing/2016/SVG/main" r:embed="rId49"/>
                         </a:ext>
                       </a:extLst>
                     </a:blip>
@@ -5853,7 +5925,6 @@
       </w:pPr>
       <w:bookmarkStart w:id="8" w:name="_Toc145000723"/>
       <w:r>
-        <w:lastRenderedPageBreak/>
         <w:t>Material complementario</w:t>
       </w:r>
       <w:bookmarkEnd w:id="8"/>
@@ -6016,7 +6087,7 @@
             <w:pPr>
               <w:pStyle w:val="TextoTablas"/>
             </w:pPr>
-            <w:hyperlink r:id="rId48" w:history="1">
+            <w:hyperlink r:id="rId50" w:history="1">
               <w:r>
                 <w:rPr>
                   <w:rStyle w:val="Hipervnculo"/>
@@ -6110,7 +6181,7 @@
             <w:pPr>
               <w:pStyle w:val="TextoTablas"/>
             </w:pPr>
-            <w:hyperlink r:id="rId49" w:history="1">
+            <w:hyperlink r:id="rId51" w:history="1">
               <w:r>
                 <w:rPr>
                   <w:rStyle w:val="Hipervnculo"/>
@@ -6183,7 +6254,7 @@
             <w:pPr>
               <w:pStyle w:val="TextoTablas"/>
             </w:pPr>
-            <w:hyperlink r:id="rId50" w:history="1">
+            <w:hyperlink r:id="rId52" w:history="1">
               <w:r>
                 <w:rPr>
                   <w:rStyle w:val="Hipervnculo"/>
@@ -6258,7 +6329,7 @@
             <w:pPr>
               <w:pStyle w:val="TextoTablas"/>
             </w:pPr>
-            <w:hyperlink r:id="rId51" w:history="1">
+            <w:hyperlink r:id="rId53" w:history="1">
               <w:r>
                 <w:rPr>
                   <w:rStyle w:val="Hipervnculo"/>
@@ -6328,7 +6399,7 @@
             <w:pPr>
               <w:pStyle w:val="TextoTablas"/>
             </w:pPr>
-            <w:hyperlink r:id="rId52" w:history="1">
+            <w:hyperlink r:id="rId54" w:history="1">
               <w:r>
                 <w:rPr>
                   <w:rStyle w:val="Hipervnculo"/>
@@ -6390,7 +6461,7 @@
             <w:pPr>
               <w:pStyle w:val="TextoTablas"/>
             </w:pPr>
-            <w:hyperlink r:id="rId53" w:history="1">
+            <w:hyperlink r:id="rId55" w:history="1">
               <w:r>
                 <w:rPr>
                   <w:rStyle w:val="Hipervnculo"/>
@@ -6495,7 +6566,7 @@
             <w:pPr>
               <w:pStyle w:val="TextoTablas"/>
             </w:pPr>
-            <w:hyperlink r:id="rId54" w:history="1">
+            <w:hyperlink r:id="rId56" w:history="1">
               <w:r>
                 <w:rPr>
                   <w:rStyle w:val="Hipervnculo"/>
@@ -6523,7 +6594,6 @@
       </w:pPr>
       <w:bookmarkStart w:id="9" w:name="_Toc145000724"/>
       <w:r>
-        <w:lastRenderedPageBreak/>
         <w:t>Glosario</w:t>
       </w:r>
       <w:bookmarkEnd w:id="9"/>
@@ -6567,24 +6637,50 @@
       <w:r>
         <w:rPr>
           <w:rStyle w:val="Extranjerismo"/>
-          <w:lang w:val="es-419" w:eastAsia="es-CO"/>
-        </w:rPr>
-        <w:t>Stakeholders</w:t>
-      </w:r>
-      <w:proofErr w:type="spellEnd"/>
-      <w:r>
-        <w:rPr>
           <w:b/>
           <w:bCs/>
           <w:lang w:val="es-419" w:eastAsia="es-CO"/>
         </w:rPr>
+        <w:t>Stakeholders</w:t>
+      </w:r>
+      <w:proofErr w:type="spellEnd"/>
+      <w:r>
+        <w:rPr>
+          <w:b/>
+          <w:bCs/>
+          <w:lang w:val="es-419" w:eastAsia="es-CO"/>
+        </w:rPr>
         <w:t>”</w:t>
       </w:r>
       <w:r>
         <w:rPr>
           <w:lang w:val="es-419" w:eastAsia="es-CO"/>
         </w:rPr>
-        <w:t>: son todas aquellas personas interesadas en la construcción del software que de una u otra forma se relacionan con las actividades, se afecta por estas actividades o toma parte en las decisiones de la empresa o negocio sobre el cual se está haciendo el levantamiento de requerimientos.</w:t>
+        <w:t xml:space="preserve">: son todas aquellas personas interesadas en la construcción del </w:t>
+      </w:r>
+      <w:r>
+        <w:rPr>
+          <w:lang w:val="es-419" w:eastAsia="es-CO"/>
+        </w:rPr>
+        <w:t>“</w:t>
+      </w:r>
+      <w:r>
+        <w:rPr>
+          <w:rStyle w:val="Extranjerismo"/>
+        </w:rPr>
+        <w:t>software</w:t>
+      </w:r>
+      <w:r>
+        <w:rPr>
+          <w:lang w:val="es-419" w:eastAsia="es-CO"/>
+        </w:rPr>
+        <w:t>”</w:t>
+      </w:r>
+      <w:r>
+        <w:rPr>
+          <w:lang w:val="es-419" w:eastAsia="es-CO"/>
+        </w:rPr>
+        <w:t xml:space="preserve"> que de una u otra forma se relacionan con las actividades, se afecta por estas actividades o toma parte en las decisiones de la empresa o negocio sobre el cual se está haciendo el levantamiento de requerimientos.</w:t>
       </w:r>
     </w:p>
     <w:p>
@@ -6614,7 +6710,6 @@
       </w:pPr>
       <w:bookmarkStart w:id="10" w:name="_Toc145000725"/>
       <w:r>
-        <w:lastRenderedPageBreak/>
         <w:t>Referencias bibliográficas</w:t>
       </w:r>
       <w:bookmarkEnd w:id="10"/>
@@ -6724,7 +6819,7 @@
         </w:rPr>
         <w:t xml:space="preserve"> </w:t>
       </w:r>
-      <w:hyperlink r:id="rId55" w:history="1">
+      <w:hyperlink r:id="rId57" w:history="1">
         <w:r>
           <w:rPr>
             <w:rStyle w:val="Hipervnculo"/>
@@ -6976,7 +7071,7 @@
         </w:rPr>
         <w:t xml:space="preserve"> </w:t>
       </w:r>
-      <w:hyperlink r:id="rId56" w:history="1">
+      <w:hyperlink r:id="rId58" w:history="1">
         <w:r>
           <w:rPr>
             <w:rStyle w:val="Hipervnculo"/>
@@ -7030,7 +7125,7 @@
         </w:rPr>
         <w:t xml:space="preserve"> </w:t>
       </w:r>
-      <w:hyperlink r:id="rId57" w:history="1">
+      <w:hyperlink r:id="rId59" w:history="1">
         <w:r>
           <w:rPr>
             <w:rStyle w:val="Hipervnculo"/>
@@ -7070,7 +7165,7 @@
         </w:rPr>
         <w:t xml:space="preserve"> </w:t>
       </w:r>
-      <w:hyperlink r:id="rId58" w:history="1">
+      <w:hyperlink r:id="rId60" w:history="1">
         <w:r>
           <w:rPr>
             <w:rStyle w:val="Hipervnculo"/>
@@ -7104,7 +7199,7 @@
         </w:rPr>
         <w:t xml:space="preserve"> </w:t>
       </w:r>
-      <w:hyperlink r:id="rId59" w:history="1">
+      <w:hyperlink r:id="rId61" w:history="1">
         <w:r>
           <w:rPr>
             <w:rStyle w:val="Hipervnculo"/>
@@ -7153,7 +7248,6 @@
       </w:pPr>
       <w:bookmarkStart w:id="11" w:name="_Toc145000726"/>
       <w:r>
-        <w:lastRenderedPageBreak/>
         <w:t>Créditos</w:t>
       </w:r>
       <w:bookmarkEnd w:id="11"/>
@@ -7765,7 +7859,6 @@
               <w:pStyle w:val="TextoTablas"/>
             </w:pPr>
             <w:r>
-              <w:lastRenderedPageBreak/>
               <w:t>Camilo Andrés Bolaño Rey</w:t>
             </w:r>
           </w:p>
@@ -8036,8 +8129,8 @@
       </w:pPr>
     </w:p>
     <w:sectPr>
-      <w:headerReference w:type="default" r:id="rId60"/>
-      <w:footerReference w:type="default" r:id="rId61"/>
+      <w:headerReference w:type="default" r:id="rId62"/>
+      <w:footerReference w:type="default" r:id="rId63"/>
       <w:pgSz w:w="12240" w:h="15840"/>
       <w:pgMar w:top="1701" w:right="1134" w:bottom="1134" w:left="1134" w:header="709" w:footer="737" w:gutter="0"/>
       <w:pgNumType w:start="1"/>
@@ -8083,6 +8176,7 @@
         <w:docPartUnique/>
       </w:docPartObj>
     </w:sdtPr>
+    <w:sdtEndPr/>
     <w:sdtContent>
       <w:p>
         <w:pPr>
@@ -8110,6 +8204,7 @@
         <w:docPartUnique/>
       </w:docPartObj>
     </w:sdtPr>
+    <w:sdtEndPr/>
     <w:sdtContent>
       <w:p>
         <w:pPr>
@@ -8208,13 +8303,13 @@
                 </wp:anchor>
               </w:drawing>
             </mc:Choice>
-            <mc:Fallback>
+            <mc:Fallback xmlns:adec="http://schemas.microsoft.com/office/drawing/2017/decorative" xmlns:a="http://schemas.openxmlformats.org/drawingml/2006/main">
               <w:pict>
-                <v:shapetype w14:anchorId="797C42AF" id="_x0000_t202" coordsize="21600,21600" o:spt="202" path="m,l,21600r21600,l21600,xe">
+                <v:shapetype id="_x0000_t202" coordsize="21600,21600" o:spt="202" path="m,l,21600r21600,l21600,xe" w14:anchorId="797C42AF">
                   <v:stroke joinstyle="miter"/>
                   <v:path gradientshapeok="t" o:connecttype="rect"/>
                 </v:shapetype>
-                <v:shape id="_x0000_s1027" type="#_x0000_t202" alt="&quot;&quot;" style="position:absolute;left:0;text-align:left;margin-left:16.1pt;margin-top:.65pt;width:455.15pt;height:41.4pt;z-index:251661312;visibility:visible;mso-wrap-style:square;mso-width-percent:0;mso-height-percent:0;mso-wrap-distance-left:9pt;mso-wrap-distance-top:3.6pt;mso-wrap-distance-right:9pt;mso-wrap-distance-bottom:3.6pt;mso-position-horizontal:absolute;mso-position-horizontal-relative:text;mso-position-vertical:absolute;mso-position-vertical-relative:text;mso-width-percent:0;mso-height-percent:0;mso-width-relative:margin;mso-height-relative:margin;v-text-anchor:top" o:gfxdata="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" stroked="f">
+                <v:shape id="_x0000_s1027" style="position:absolute;left:0;text-align:left;margin-left:16.1pt;margin-top:.65pt;width:455.15pt;height:41.4pt;z-index:251661312;visibility:visible;mso-wrap-style:square;mso-width-percent:0;mso-height-percent:0;mso-wrap-distance-left:9pt;mso-wrap-distance-top:3.6pt;mso-wrap-distance-right:9pt;mso-wrap-distance-bottom:3.6pt;mso-position-horizontal:absolute;mso-position-horizontal-relative:text;mso-position-vertical:absolute;mso-position-vertical-relative:text;mso-width-percent:0;mso-height-percent:0;mso-width-relative:margin;mso-height-relative:margin;v-text-anchor:top" alt="&quot;&quot;" stroked="f" type="#_x0000_t202" o:gfxdata="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">
                   <v:textbox>
                     <w:txbxContent>
                       <w:p>
@@ -13245,6 +13340,26 @@
 </file>
 
 <file path=customXml/item2.xml><?xml version="1.0" encoding="utf-8"?>
+<?mso-contentType ?>
+<FormTemplates xmlns="http://schemas.microsoft.com/sharepoint/v3/contenttype/forms">
+  <Display>DocumentLibraryForm</Display>
+  <Edit>DocumentLibraryForm</Edit>
+  <New>DocumentLibraryForm</New>
+</FormTemplates>
+</file>
+
+<file path=customXml/item3.xml><?xml version="1.0" encoding="utf-8"?>
+<p:properties xmlns:p="http://schemas.microsoft.com/office/2006/metadata/properties" xmlns:xsi="http://www.w3.org/2001/XMLSchema-instance" xmlns:pc="http://schemas.microsoft.com/office/infopath/2007/PartnerControls">
+  <documentManagement>
+    <TaxCatchAll xmlns="cb45339b-ced9-4d0d-8f64-77573914d53b" xsi:nil="true"/>
+    <lcf76f155ced4ddcb4097134ff3c332f xmlns="43a3ca16-9c26-4813-b83f-4aec9927b43f">
+      <Terms xmlns="http://schemas.microsoft.com/office/infopath/2007/PartnerControls"/>
+    </lcf76f155ced4ddcb4097134ff3c332f>
+  </documentManagement>
+</p:properties>
+</file>
+
+<file path=customXml/item4.xml><?xml version="1.0" encoding="utf-8"?>
 <ct:contentTypeSchema xmlns:ct="http://schemas.microsoft.com/office/2006/metadata/contentType" xmlns:ma="http://schemas.microsoft.com/office/2006/metadata/properties/metaAttributes" ct:_="" ma:_="" ma:contentTypeName="Documento" ma:contentTypeID="0x01010049282E1EDBE9234EA9E6D38F720E265F" ma:contentTypeVersion="14" ma:contentTypeDescription="Crear nuevo documento." ma:contentTypeScope="" ma:versionID="a42ff07cf646412a9d19debe8c6d4daf">
   <xsd:schema xmlns:xsd="http://www.w3.org/2001/XMLSchema" xmlns:xs="http://www.w3.org/2001/XMLSchema" xmlns:p="http://schemas.microsoft.com/office/2006/metadata/properties" xmlns:ns2="cb45339b-ced9-4d0d-8f64-77573914d53b" xmlns:ns3="43a3ca16-9c26-4813-b83f-4aec9927b43f" targetNamespace="http://schemas.microsoft.com/office/2006/metadata/properties" ma:root="true" ma:fieldsID="1ea4cc88dd4224d348cb845d53979881" ns2:_="" ns3:_="">
     <xsd:import namespace="cb45339b-ced9-4d0d-8f64-77573914d53b"/>
@@ -13473,26 +13588,6 @@
 </ct:contentTypeSchema>
 </file>
 
-<file path=customXml/item3.xml><?xml version="1.0" encoding="utf-8"?>
-<?mso-contentType ?>
-<FormTemplates xmlns="http://schemas.microsoft.com/sharepoint/v3/contenttype/forms">
-  <Display>DocumentLibraryForm</Display>
-  <Edit>DocumentLibraryForm</Edit>
-  <New>DocumentLibraryForm</New>
-</FormTemplates>
-</file>
-
-<file path=customXml/item4.xml><?xml version="1.0" encoding="utf-8"?>
-<p:properties xmlns:p="http://schemas.microsoft.com/office/2006/metadata/properties" xmlns:xsi="http://www.w3.org/2001/XMLSchema-instance" xmlns:pc="http://schemas.microsoft.com/office/infopath/2007/PartnerControls">
-  <documentManagement>
-    <TaxCatchAll xmlns="cb45339b-ced9-4d0d-8f64-77573914d53b" xsi:nil="true"/>
-    <lcf76f155ced4ddcb4097134ff3c332f xmlns="43a3ca16-9c26-4813-b83f-4aec9927b43f">
-      <Terms xmlns="http://schemas.microsoft.com/office/infopath/2007/PartnerControls"/>
-    </lcf76f155ced4ddcb4097134ff3c332f>
-  </documentManagement>
-</p:properties>
-</file>
-
 <file path=customXml/itemProps1.xml><?xml version="1.0" encoding="utf-8"?>
 <ds:datastoreItem xmlns:ds="http://schemas.openxmlformats.org/officeDocument/2006/customXml" ds:itemID="{E8AB44A3-7C62-4BD2-82ED-8ABC209970FA}">
   <ds:schemaRefs>
@@ -13502,13 +13597,39 @@
 </file>
 
 <file path=customXml/itemProps2.xml><?xml version="1.0" encoding="utf-8"?>
-<ds:datastoreItem xmlns:ds="http://schemas.openxmlformats.org/officeDocument/2006/customXml" ds:itemID="{3E71390D-6D1F-461A-878C-78E8F5D25F0F}"/>
+<ds:datastoreItem xmlns:ds="http://schemas.openxmlformats.org/officeDocument/2006/customXml" ds:itemID="{9631435A-8539-48D4-A47C-883CD71B4A34}">
+  <ds:schemaRefs>
+    <ds:schemaRef ds:uri="http://schemas.microsoft.com/sharepoint/v3/contenttype/forms"/>
+  </ds:schemaRefs>
+</ds:datastoreItem>
 </file>
 
 <file path=customXml/itemProps3.xml><?xml version="1.0" encoding="utf-8"?>
-<ds:datastoreItem xmlns:ds="http://schemas.openxmlformats.org/officeDocument/2006/customXml" ds:itemID="{9631435A-8539-48D4-A47C-883CD71B4A34}"/>
+<ds:datastoreItem xmlns:ds="http://schemas.openxmlformats.org/officeDocument/2006/customXml" ds:itemID="{AE358614-1670-4BB1-8208-3277665F25D2}">
+  <ds:schemaRefs>
+    <ds:schemaRef ds:uri="http://schemas.microsoft.com/office/2006/metadata/properties"/>
+    <ds:schemaRef ds:uri="http://schemas.microsoft.com/office/infopath/2007/PartnerControls"/>
+    <ds:schemaRef ds:uri="cb45339b-ced9-4d0d-8f64-77573914d53b"/>
+    <ds:schemaRef ds:uri="43a3ca16-9c26-4813-b83f-4aec9927b43f"/>
+  </ds:schemaRefs>
+</ds:datastoreItem>
 </file>
 
 <file path=customXml/itemProps4.xml><?xml version="1.0" encoding="utf-8"?>
-<ds:datastoreItem xmlns:ds="http://schemas.openxmlformats.org/officeDocument/2006/customXml" ds:itemID="{AE358614-1670-4BB1-8208-3277665F25D2}"/>
+<ds:datastoreItem xmlns:ds="http://schemas.openxmlformats.org/officeDocument/2006/customXml" ds:itemID="{3E71390D-6D1F-461A-878C-78E8F5D25F0F}">
+  <ds:schemaRefs>
+    <ds:schemaRef ds:uri="http://schemas.microsoft.com/office/2006/metadata/contentType"/>
+    <ds:schemaRef ds:uri="http://schemas.microsoft.com/office/2006/metadata/properties/metaAttributes"/>
+    <ds:schemaRef ds:uri="http://www.w3.org/2001/XMLSchema"/>
+    <ds:schemaRef ds:uri="http://schemas.microsoft.com/office/2006/metadata/properties"/>
+    <ds:schemaRef ds:uri="cb45339b-ced9-4d0d-8f64-77573914d53b"/>
+    <ds:schemaRef ds:uri="43a3ca16-9c26-4813-b83f-4aec9927b43f"/>
+    <ds:schemaRef ds:uri="http://schemas.microsoft.com/office/2006/documentManagement/types"/>
+    <ds:schemaRef ds:uri="http://schemas.microsoft.com/office/infopath/2007/PartnerControls"/>
+    <ds:schemaRef ds:uri="http://schemas.openxmlformats.org/package/2006/metadata/core-properties"/>
+    <ds:schemaRef ds:uri="http://purl.org/dc/elements/1.1/"/>
+    <ds:schemaRef ds:uri="http://purl.org/dc/terms/"/>
+    <ds:schemaRef ds:uri="http://schemas.microsoft.com/internal/obd"/>
+  </ds:schemaRefs>
+</ds:datastoreItem>
 </file>
</xml_diff>

<commit_message>
Se carga pdf accesible y se genera zip.
</commit_message>
<xml_diff>
--- a/fuentes/228139-CF03-DU.docx
+++ b/fuentes/228139-CF03-DU.docx
@@ -199,7 +199,7 @@
               </wp:anchor>
             </w:drawing>
           </mc:Choice>
-          <mc:Fallback xmlns:asvg="http://schemas.microsoft.com/office/drawing/2016/SVG/main" xmlns:a14="http://schemas.microsoft.com/office/drawing/2010/main" xmlns:pic="http://schemas.openxmlformats.org/drawingml/2006/picture" xmlns:adec="http://schemas.microsoft.com/office/drawing/2017/decorative" xmlns:a="http://schemas.openxmlformats.org/drawingml/2006/main">
+          <mc:Fallback xmlns:a="http://schemas.openxmlformats.org/drawingml/2006/main" xmlns:adec="http://schemas.microsoft.com/office/drawing/2017/decorative" xmlns:pic="http://schemas.openxmlformats.org/drawingml/2006/picture" xmlns:a14="http://schemas.microsoft.com/office/drawing/2010/main" xmlns:asvg="http://schemas.microsoft.com/office/drawing/2016/SVG/main">
             <w:pict>
               <v:rect id="Rectángulo 3" style="position:absolute;margin-left:-55.7pt;margin-top:26.5pt;width:613.85pt;height:204pt;z-index:-251655168;visibility:visible;mso-wrap-style:square;mso-height-percent:0;mso-wrap-distance-left:9pt;mso-wrap-distance-top:0;mso-wrap-distance-right:9pt;mso-wrap-distance-bottom:0;mso-position-horizontal:absolute;mso-position-horizontal-relative:text;mso-position-vertical:absolute;mso-position-vertical-relative:text;mso-height-percent:0;mso-height-relative:margin;v-text-anchor:middle" alt="&quot;&quot;" o:spid="_x0000_s1026" fillcolor="#00314d" stroked="f" strokeweight="1pt" w14:anchorId="04BF2410" o:gfxdata="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"/>
             </w:pict>
@@ -300,13 +300,13 @@
               </wp:anchor>
             </w:drawing>
           </mc:Choice>
-          <mc:Fallback xmlns:asvg="http://schemas.microsoft.com/office/drawing/2016/SVG/main" xmlns:a14="http://schemas.microsoft.com/office/drawing/2010/main" xmlns:pic="http://schemas.openxmlformats.org/drawingml/2006/picture" xmlns:adec="http://schemas.microsoft.com/office/drawing/2017/decorative" xmlns:a="http://schemas.openxmlformats.org/drawingml/2006/main">
+          <mc:Fallback>
             <w:pict>
-              <v:shapetype id="_x0000_t202" coordsize="21600,21600" o:spt="202" path="m,l,21600r21600,l21600,xe" w14:anchorId="2E2DABF6">
+              <v:shapetype w14:anchorId="2E2DABF6" id="_x0000_t202" coordsize="21600,21600" o:spt="202" path="m,l,21600r21600,l21600,xe">
                 <v:stroke joinstyle="miter"/>
                 <v:path gradientshapeok="t" o:connecttype="rect"/>
               </v:shapetype>
-              <v:shape id="Cuadro de texto 2" style="position:absolute;left:0;text-align:left;margin-left:-19.8pt;margin-top:36.75pt;width:488.95pt;height:115.5pt;z-index:251663360;visibility:visible;mso-wrap-style:square;mso-width-percent:0;mso-height-percent:0;mso-wrap-distance-left:9pt;mso-wrap-distance-top:3.6pt;mso-wrap-distance-right:9pt;mso-wrap-distance-bottom:3.6pt;mso-position-horizontal:absolute;mso-position-horizontal-relative:text;mso-position-vertical:absolute;mso-position-vertical-relative:text;mso-width-percent:0;mso-height-percent:0;mso-width-relative:margin;mso-height-relative:margin;v-text-anchor:top" alt="&quot;&quot;" o:spid="_x0000_s1026" filled="f" stroked="f" type="#_x0000_t202" o:gfxdata="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">
+              <v:shape id="Cuadro de texto 2" o:spid="_x0000_s1026" type="#_x0000_t202" alt="&quot;&quot;" style="position:absolute;left:0;text-align:left;margin-left:-19.8pt;margin-top:36.75pt;width:488.95pt;height:115.5pt;z-index:251663360;visibility:visible;mso-wrap-style:square;mso-width-percent:0;mso-height-percent:0;mso-wrap-distance-left:9pt;mso-wrap-distance-top:3.6pt;mso-wrap-distance-right:9pt;mso-wrap-distance-bottom:3.6pt;mso-position-horizontal:absolute;mso-position-horizontal-relative:text;mso-position-vertical:absolute;mso-position-vertical-relative:text;mso-width-percent:0;mso-height-percent:0;mso-width-relative:margin;mso-height-relative:margin;v-text-anchor:top" o:gfxdata="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" filled="f" stroked="f">
                 <v:textbox>
                   <w:txbxContent>
                     <w:p>
@@ -1556,6 +1556,7 @@
       </w:pPr>
       <w:bookmarkStart w:id="0" w:name="_Toc145000715"/>
       <w:r>
+        <w:lastRenderedPageBreak/>
         <w:t>Introducción</w:t>
       </w:r>
       <w:bookmarkEnd w:id="0"/>
@@ -1612,10 +1613,16 @@
           <w:color w:val="FF0000"/>
         </w:rPr>
         <w:drawing>
-          <wp:inline distT="0" distB="0" distL="0" distR="0" wp14:anchorId="609A940D" wp14:editId="05D38735">
+          <wp:inline distT="0" distB="0" distL="0" distR="0" wp14:anchorId="609A940D" wp14:editId="58494148">
             <wp:extent cx="3927579" cy="2209165"/>
             <wp:effectExtent l="0" t="0" r="0" b="635"/>
-            <wp:docPr id="12" name="Imagen 12"/>
+            <wp:docPr id="12" name="Imagen 12">
+              <a:extLst xmlns:a="http://schemas.openxmlformats.org/drawingml/2006/main">
+                <a:ext uri="{C183D7F6-B498-43B3-948B-1728B52AA6E4}">
+                  <adec:decorative xmlns:adec="http://schemas.microsoft.com/office/drawing/2017/decorative" val="1"/>
+                </a:ext>
+              </a:extLst>
+            </wp:docPr>
             <wp:cNvGraphicFramePr>
               <a:graphicFrameLocks xmlns:a="http://schemas.openxmlformats.org/drawingml/2006/main" noChangeAspect="1"/>
             </wp:cNvGraphicFramePr>
@@ -1623,7 +1630,13 @@
               <a:graphicData uri="http://schemas.openxmlformats.org/drawingml/2006/picture">
                 <pic:pic xmlns:pic="http://schemas.openxmlformats.org/drawingml/2006/picture">
                   <pic:nvPicPr>
-                    <pic:cNvPr id="12" name="Imagen 12"/>
+                    <pic:cNvPr id="12" name="Imagen 12">
+                      <a:extLst>
+                        <a:ext uri="{C183D7F6-B498-43B3-948B-1728B52AA6E4}">
+                          <adec:decorative xmlns:adec="http://schemas.microsoft.com/office/drawing/2017/decorative" val="1"/>
+                        </a:ext>
+                      </a:extLst>
+                    </pic:cNvPr>
                     <pic:cNvPicPr/>
                   </pic:nvPicPr>
                   <pic:blipFill>
@@ -1728,6 +1741,7 @@
           </w:p>
           <w:p>
             <w:r>
+              <w:lastRenderedPageBreak/>
               <w:t>La validación de los requisitos ayuda a comprobar los problemas relacionados con los requisitos especificados durante las actividades anteriores de la ingeniería de requisitos.</w:t>
             </w:r>
           </w:p>
@@ -1760,6 +1774,7 @@
       </w:pPr>
       <w:bookmarkStart w:id="1" w:name="_Toc145000716"/>
       <w:r>
+        <w:lastRenderedPageBreak/>
         <w:t>Validación de requerimientos</w:t>
       </w:r>
       <w:bookmarkEnd w:id="1"/>
@@ -1966,6 +1981,7 @@
         <w:rPr>
           <w:lang w:val="es-419" w:eastAsia="es-CO"/>
         </w:rPr>
+        <w:lastRenderedPageBreak/>
         <w:t xml:space="preserve">Refuerce los conceptos hasta aquí </w:t>
       </w:r>
       <w:r>
@@ -2206,6 +2222,7 @@
           <w:bCs/>
           <w:lang w:val="es-419" w:eastAsia="es-CO"/>
         </w:rPr>
+        <w:lastRenderedPageBreak/>
         <w:t>Comprensibilidad</w:t>
       </w:r>
       <w:r>
@@ -2462,7 +2479,11 @@
           </w:tcPr>
           <w:p>
             <w:r>
-              <w:t>Un prototipo es una versión inicial de un sistema que permite probar conceptos, opciones de diseño, flujos y otros aspectos, por medio de la interacción directa de los cliente o usuarios finales, en las primeras etapas del proceso del “</w:t>
+              <w:t xml:space="preserve">Un prototipo es una versión inicial de un sistema que permite probar conceptos, opciones de diseño, flujos y otros aspectos, por medio de la interacción </w:t>
+            </w:r>
+            <w:r>
+              <w:lastRenderedPageBreak/>
+              <w:t>directa de los cliente o usuarios finales, en las primeras etapas del proceso del “</w:t>
             </w:r>
             <w:r>
               <w:rPr>
@@ -2554,6 +2575,7 @@
               </w:numPr>
             </w:pPr>
             <w:r>
+              <w:lastRenderedPageBreak/>
               <w:t>El prototipado puede evitar sorpresas desagradables, destacando los requerimientos incompletos o inconsistentes y la falta de funcionalidad.</w:t>
             </w:r>
           </w:p>
@@ -2626,6 +2648,7 @@
         <w:rPr>
           <w:lang w:val="es-419" w:eastAsia="es-CO"/>
         </w:rPr>
+        <w:lastRenderedPageBreak/>
         <w:t>Por otra parte, el uso inadecuado de los prototipos también puede generar algunos riesgos, entre los que se encuentran:</w:t>
       </w:r>
     </w:p>
@@ -2706,7 +2729,14 @@
         <w:rPr>
           <w:lang w:val="es-419" w:eastAsia="es-CO"/>
         </w:rPr>
-        <w:t>Aunque un prototipo podría ser una sencilla representación gráfica del sistema en papel o la representación de interfaces del sistema usando herramientas de ofimática, existen varias herramientas gratuitas y de pago que facilitan la construcción de prototipos, algunas de ellas solo requieren un registro de correo electrónico para acceder a sus funcionalidades</w:t>
+        <w:t xml:space="preserve">Aunque un prototipo podría ser una sencilla representación gráfica del sistema en papel o la representación de interfaces del sistema usando herramientas de </w:t>
+      </w:r>
+      <w:r>
+        <w:rPr>
+          <w:lang w:val="es-419" w:eastAsia="es-CO"/>
+        </w:rPr>
+        <w:lastRenderedPageBreak/>
+        <w:t>ofimática, existen varias herramientas gratuitas y de pago que facilitan la construcción de prototipos, algunas de ellas solo requieren un registro de correo electrónico para acceder a sus funcionalidades</w:t>
       </w:r>
       <w:r>
         <w:rPr>
@@ -2747,10 +2777,10 @@
           <w:lang w:val="es-419" w:eastAsia="es-CO"/>
         </w:rPr>
         <w:drawing>
-          <wp:inline distT="0" distB="0" distL="0" distR="0" wp14:anchorId="73BEE852" wp14:editId="5A93A1A1">
-            <wp:extent cx="922351" cy="897755"/>
-            <wp:effectExtent l="0" t="0" r="0" b="0"/>
-            <wp:docPr id="13" name="Gráfico 13" descr="Logo oficial de la herramienta Adobe XD."/>
+          <wp:inline distT="0" distB="0" distL="0" distR="0" wp14:anchorId="467FB272" wp14:editId="5F32DB58">
+            <wp:extent cx="926731" cy="904875"/>
+            <wp:effectExtent l="0" t="0" r="6985" b="0"/>
+            <wp:docPr id="2" name="Gráfico 2" descr="Logo oficial de la herramienta Adobe xd."/>
             <wp:cNvGraphicFramePr>
               <a:graphicFrameLocks xmlns:a="http://schemas.openxmlformats.org/drawingml/2006/main" noChangeAspect="1"/>
             </wp:cNvGraphicFramePr>
@@ -2758,7 +2788,7 @@
               <a:graphicData uri="http://schemas.openxmlformats.org/drawingml/2006/picture">
                 <pic:pic xmlns:pic="http://schemas.openxmlformats.org/drawingml/2006/picture">
                   <pic:nvPicPr>
-                    <pic:cNvPr id="13" name="Gráfico 13" descr="Logo oficial de la herramienta Adobe XD."/>
+                    <pic:cNvPr id="2" name="Gráfico 2" descr="Logo oficial de la herramienta Adobe xd."/>
                     <pic:cNvPicPr/>
                   </pic:nvPicPr>
                   <pic:blipFill>
@@ -2779,7 +2809,7 @@
                   <pic:spPr>
                     <a:xfrm>
                       <a:off x="0" y="0"/>
-                      <a:ext cx="931247" cy="906414"/>
+                      <a:ext cx="941075" cy="918881"/>
                     </a:xfrm>
                     <a:prstGeom prst="rect">
                       <a:avLst/>
@@ -2828,10 +2858,10 @@
           <w:lang w:val="es-419" w:eastAsia="es-CO"/>
         </w:rPr>
         <w:drawing>
-          <wp:inline distT="0" distB="0" distL="0" distR="0" wp14:anchorId="5BD75648" wp14:editId="672721B5">
-            <wp:extent cx="714375" cy="714375"/>
-            <wp:effectExtent l="0" t="0" r="9525" b="9525"/>
-            <wp:docPr id="3" name="Gráfico 3" descr="Logo oficial de la herramienta Marvel."/>
+          <wp:inline distT="0" distB="0" distL="0" distR="0" wp14:anchorId="6EC5DAE7" wp14:editId="27BE787E">
+            <wp:extent cx="1038225" cy="1024564"/>
+            <wp:effectExtent l="0" t="0" r="0" b="4445"/>
+            <wp:docPr id="18" name="Gráfico 18" descr="Logo de la herramienta Marvel."/>
             <wp:cNvGraphicFramePr>
               <a:graphicFrameLocks xmlns:a="http://schemas.openxmlformats.org/drawingml/2006/main" noChangeAspect="1"/>
             </wp:cNvGraphicFramePr>
@@ -2839,7 +2869,7 @@
               <a:graphicData uri="http://schemas.openxmlformats.org/drawingml/2006/picture">
                 <pic:pic xmlns:pic="http://schemas.openxmlformats.org/drawingml/2006/picture">
                   <pic:nvPicPr>
-                    <pic:cNvPr id="3" name="Gráfico 3" descr="Logo oficial de la herramienta Marvel."/>
+                    <pic:cNvPr id="18" name="Gráfico 18" descr="Logo de la herramienta Marvel."/>
                     <pic:cNvPicPr/>
                   </pic:nvPicPr>
                   <pic:blipFill>
@@ -2860,7 +2890,7 @@
                   <pic:spPr>
                     <a:xfrm>
                       <a:off x="0" y="0"/>
-                      <a:ext cx="714375" cy="714375"/>
+                      <a:ext cx="1041053" cy="1027355"/>
                     </a:xfrm>
                     <a:prstGeom prst="rect">
                       <a:avLst/>
@@ -2909,10 +2939,10 @@
           <w:lang w:val="es-419" w:eastAsia="es-CO"/>
         </w:rPr>
         <w:drawing>
-          <wp:inline distT="0" distB="0" distL="0" distR="0" wp14:anchorId="6F4E7F33" wp14:editId="51774618">
-            <wp:extent cx="1076325" cy="609600"/>
-            <wp:effectExtent l="0" t="0" r="9525" b="0"/>
-            <wp:docPr id="4" name="Gráfico 4" descr="Logo oficial de Moqups."/>
+          <wp:inline distT="0" distB="0" distL="0" distR="0" wp14:anchorId="44F3B5B5" wp14:editId="28807F61">
+            <wp:extent cx="1247775" cy="695662"/>
+            <wp:effectExtent l="0" t="0" r="0" b="9525"/>
+            <wp:docPr id="20" name="Gráfico 20" descr="Logo de la herramienta Moqups."/>
             <wp:cNvGraphicFramePr>
               <a:graphicFrameLocks xmlns:a="http://schemas.openxmlformats.org/drawingml/2006/main" noChangeAspect="1"/>
             </wp:cNvGraphicFramePr>
@@ -2920,7 +2950,7 @@
               <a:graphicData uri="http://schemas.openxmlformats.org/drawingml/2006/picture">
                 <pic:pic xmlns:pic="http://schemas.openxmlformats.org/drawingml/2006/picture">
                   <pic:nvPicPr>
-                    <pic:cNvPr id="4" name="Gráfico 4" descr="Logo oficial de Moqups."/>
+                    <pic:cNvPr id="20" name="Gráfico 20" descr="Logo de la herramienta Moqups."/>
                     <pic:cNvPicPr/>
                   </pic:nvPicPr>
                   <pic:blipFill>
@@ -2941,7 +2971,7 @@
                   <pic:spPr>
                     <a:xfrm>
                       <a:off x="0" y="0"/>
-                      <a:ext cx="1076325" cy="609600"/>
+                      <a:ext cx="1255759" cy="700113"/>
                     </a:xfrm>
                     <a:prstGeom prst="rect">
                       <a:avLst/>
@@ -3151,10 +3181,10 @@
           <w:lang w:val="es-419" w:eastAsia="es-CO"/>
         </w:rPr>
         <w:drawing>
-          <wp:inline distT="0" distB="0" distL="0" distR="0" wp14:anchorId="71E1EECF" wp14:editId="21FB15BD">
-            <wp:extent cx="1428750" cy="714375"/>
-            <wp:effectExtent l="0" t="0" r="0" b="0"/>
-            <wp:docPr id="19" name="Imagen 19" descr="Logo de balsamiq."/>
+          <wp:inline distT="0" distB="0" distL="0" distR="0" wp14:anchorId="10A87C15" wp14:editId="1932D547">
+            <wp:extent cx="1230745" cy="390525"/>
+            <wp:effectExtent l="0" t="0" r="7620" b="0"/>
+            <wp:docPr id="15" name="Gráfico 15" descr="Logo de Balsamiq."/>
             <wp:cNvGraphicFramePr>
               <a:graphicFrameLocks xmlns:a="http://schemas.openxmlformats.org/drawingml/2006/main" noChangeAspect="1"/>
             </wp:cNvGraphicFramePr>
@@ -3162,14 +3192,17 @@
               <a:graphicData uri="http://schemas.openxmlformats.org/drawingml/2006/picture">
                 <pic:pic xmlns:pic="http://schemas.openxmlformats.org/drawingml/2006/picture">
                   <pic:nvPicPr>
-                    <pic:cNvPr id="19" name="Imagen 19" descr="Logo de balsamiq."/>
+                    <pic:cNvPr id="15" name="Gráfico 15" descr="Logo de Balsamiq."/>
                     <pic:cNvPicPr/>
                   </pic:nvPicPr>
                   <pic:blipFill>
-                    <a:blip r:embed="rId32" cstate="print">
+                    <a:blip r:embed="rId32">
                       <a:extLst>
                         <a:ext uri="{28A0092B-C50C-407E-A947-70E740481C1C}">
                           <a14:useLocalDpi xmlns:a14="http://schemas.microsoft.com/office/drawing/2010/main" val="0"/>
+                        </a:ext>
+                        <a:ext uri="{96DAC541-7B7A-43D3-8B79-37D633B846F1}">
+                          <asvg:svgBlip xmlns:asvg="http://schemas.microsoft.com/office/drawing/2016/SVG/main" r:embed="rId33"/>
                         </a:ext>
                       </a:extLst>
                     </a:blip>
@@ -3180,7 +3213,7 @@
                   <pic:spPr>
                     <a:xfrm>
                       <a:off x="0" y="0"/>
-                      <a:ext cx="1430122" cy="715061"/>
+                      <a:ext cx="1237401" cy="392637"/>
                     </a:xfrm>
                     <a:prstGeom prst="rect">
                       <a:avLst/>
@@ -3198,7 +3231,7 @@
         </w:rPr>
         <w:t xml:space="preserve"> </w:t>
       </w:r>
-      <w:hyperlink r:id="rId33" w:history="1">
+      <w:hyperlink r:id="rId34" w:history="1">
         <w:r>
           <w:rPr>
             <w:rStyle w:val="Hipervnculo"/>
@@ -3235,10 +3268,10 @@
           <w:lang w:val="es-419" w:eastAsia="es-CO"/>
         </w:rPr>
         <w:drawing>
-          <wp:inline distT="0" distB="0" distL="0" distR="0" wp14:anchorId="3ADED987" wp14:editId="0DB89714">
-            <wp:extent cx="1171575" cy="590550"/>
-            <wp:effectExtent l="0" t="0" r="0" b="0"/>
-            <wp:docPr id="8" name="Gráfico 8" descr="Logo de Wrify."/>
+          <wp:inline distT="0" distB="0" distL="0" distR="0" wp14:anchorId="058EEC3C" wp14:editId="215B6293">
+            <wp:extent cx="1215736" cy="514350"/>
+            <wp:effectExtent l="0" t="0" r="3810" b="0"/>
+            <wp:docPr id="17" name="Gráfico 17" descr="Logo de Wirify."/>
             <wp:cNvGraphicFramePr>
               <a:graphicFrameLocks xmlns:a="http://schemas.openxmlformats.org/drawingml/2006/main" noChangeAspect="1"/>
             </wp:cNvGraphicFramePr>
@@ -3246,17 +3279,17 @@
               <a:graphicData uri="http://schemas.openxmlformats.org/drawingml/2006/picture">
                 <pic:pic xmlns:pic="http://schemas.openxmlformats.org/drawingml/2006/picture">
                   <pic:nvPicPr>
-                    <pic:cNvPr id="8" name="Gráfico 8" descr="Logo de Wrify."/>
+                    <pic:cNvPr id="17" name="Gráfico 17" descr="Logo de Wirify."/>
                     <pic:cNvPicPr/>
                   </pic:nvPicPr>
                   <pic:blipFill>
-                    <a:blip r:embed="rId34">
+                    <a:blip r:embed="rId35">
                       <a:extLst>
                         <a:ext uri="{28A0092B-C50C-407E-A947-70E740481C1C}">
                           <a14:useLocalDpi xmlns:a14="http://schemas.microsoft.com/office/drawing/2010/main" val="0"/>
                         </a:ext>
                         <a:ext uri="{96DAC541-7B7A-43D3-8B79-37D633B846F1}">
-                          <asvg:svgBlip xmlns:asvg="http://schemas.microsoft.com/office/drawing/2016/SVG/main" r:embed="rId35"/>
+                          <asvg:svgBlip xmlns:asvg="http://schemas.microsoft.com/office/drawing/2016/SVG/main" r:embed="rId36"/>
                         </a:ext>
                       </a:extLst>
                     </a:blip>
@@ -3267,7 +3300,7 @@
                   <pic:spPr>
                     <a:xfrm>
                       <a:off x="0" y="0"/>
-                      <a:ext cx="1171575" cy="590550"/>
+                      <a:ext cx="1219014" cy="515737"/>
                     </a:xfrm>
                     <a:prstGeom prst="rect">
                       <a:avLst/>
@@ -3285,7 +3318,7 @@
         </w:rPr>
         <w:t xml:space="preserve"> </w:t>
       </w:r>
-      <w:hyperlink r:id="rId36" w:history="1">
+      <w:hyperlink r:id="rId37" w:history="1">
         <w:r>
           <w:rPr>
             <w:rStyle w:val="Hipervnculo"/>
@@ -3315,11 +3348,12 @@
           <w:noProof/>
           <w:lang w:val="es-419" w:eastAsia="es-CO"/>
         </w:rPr>
+        <w:lastRenderedPageBreak/>
         <w:drawing>
-          <wp:inline distT="0" distB="0" distL="0" distR="0" wp14:anchorId="62D7FCD6" wp14:editId="6FC18383">
+          <wp:inline distT="0" distB="0" distL="0" distR="0" wp14:anchorId="3A0A8190" wp14:editId="7CA05492">
             <wp:extent cx="1276350" cy="542925"/>
             <wp:effectExtent l="0" t="0" r="0" b="9525"/>
-            <wp:docPr id="9" name="Gráfico 9" descr="Logo de Pidoco."/>
+            <wp:docPr id="16" name="Gráfico 16" descr="Logo de Pidoco."/>
             <wp:cNvGraphicFramePr>
               <a:graphicFrameLocks xmlns:a="http://schemas.openxmlformats.org/drawingml/2006/main" noChangeAspect="1"/>
             </wp:cNvGraphicFramePr>
@@ -3327,17 +3361,17 @@
               <a:graphicData uri="http://schemas.openxmlformats.org/drawingml/2006/picture">
                 <pic:pic xmlns:pic="http://schemas.openxmlformats.org/drawingml/2006/picture">
                   <pic:nvPicPr>
-                    <pic:cNvPr id="9" name="Gráfico 9" descr="Logo de Pidoco."/>
+                    <pic:cNvPr id="16" name="Gráfico 16" descr="Logo de Pidoco."/>
                     <pic:cNvPicPr/>
                   </pic:nvPicPr>
                   <pic:blipFill>
-                    <a:blip r:embed="rId37">
+                    <a:blip r:embed="rId38">
                       <a:extLst>
                         <a:ext uri="{28A0092B-C50C-407E-A947-70E740481C1C}">
                           <a14:useLocalDpi xmlns:a14="http://schemas.microsoft.com/office/drawing/2010/main" val="0"/>
                         </a:ext>
                         <a:ext uri="{96DAC541-7B7A-43D3-8B79-37D633B846F1}">
-                          <asvg:svgBlip xmlns:asvg="http://schemas.microsoft.com/office/drawing/2016/SVG/main" r:embed="rId38"/>
+                          <asvg:svgBlip xmlns:asvg="http://schemas.microsoft.com/office/drawing/2016/SVG/main" r:embed="rId39"/>
                         </a:ext>
                       </a:extLst>
                     </a:blip>
@@ -3366,7 +3400,7 @@
         </w:rPr>
         <w:t xml:space="preserve"> </w:t>
       </w:r>
-      <w:hyperlink r:id="rId39" w:history="1">
+      <w:hyperlink r:id="rId40" w:history="1">
         <w:r>
           <w:rPr>
             <w:rStyle w:val="Hipervnculo"/>
@@ -3698,6 +3732,7 @@
         <w:rPr>
           <w:lang w:val="es-419" w:eastAsia="es-CO"/>
         </w:rPr>
+        <w:lastRenderedPageBreak/>
         <w:t>La siguiente es la estructura que lleva el instrumento de registro de caso de prueba:</w:t>
       </w:r>
     </w:p>
@@ -3751,7 +3786,7 @@
                     <pic:cNvPicPr/>
                   </pic:nvPicPr>
                   <pic:blipFill>
-                    <a:blip r:embed="rId40" cstate="print">
+                    <a:blip r:embed="rId41" cstate="print">
                       <a:extLst>
                         <a:ext uri="{28A0092B-C50C-407E-A947-70E740481C1C}">
                           <a14:useLocalDpi xmlns:a14="http://schemas.microsoft.com/office/drawing/2010/main" val="0"/>
@@ -3848,6 +3883,7 @@
       </w:pPr>
       <w:bookmarkStart w:id="5" w:name="_Toc145000720"/>
       <w:r>
+        <w:lastRenderedPageBreak/>
         <w:t>Requerimientos duraderos y volátiles</w:t>
       </w:r>
       <w:bookmarkEnd w:id="5"/>
@@ -4036,6 +4072,7 @@
           <w:bCs/>
           <w:lang w:val="es-419" w:eastAsia="es-CO"/>
         </w:rPr>
+        <w:lastRenderedPageBreak/>
         <w:t>Requerimientos cambiantes</w:t>
       </w:r>
       <w:r>
@@ -4193,6 +4230,7 @@
       </w:pPr>
       <w:bookmarkStart w:id="6" w:name="_Toc145000721"/>
       <w:r>
+        <w:lastRenderedPageBreak/>
         <w:t>Herramientas para la gestión de requisitos</w:t>
       </w:r>
       <w:bookmarkEnd w:id="6"/>
@@ -4360,6 +4398,7 @@
           <w:bCs/>
           <w:lang w:val="es-419" w:eastAsia="es-CO"/>
         </w:rPr>
+        <w:lastRenderedPageBreak/>
         <w:t>Gestión de requisitos basados en modelos de información</w:t>
       </w:r>
       <w:r>
@@ -4658,7 +4697,7 @@
                 <w:lang w:eastAsia="es-CO"/>
               </w:rPr>
             </w:pPr>
-            <w:hyperlink r:id="rId41" w:history="1">
+            <w:hyperlink r:id="rId42" w:history="1">
               <w:r>
                 <w:rPr>
                   <w:rStyle w:val="Hipervnculo"/>
@@ -4774,7 +4813,7 @@
                 <w:lang w:eastAsia="es-CO"/>
               </w:rPr>
             </w:pPr>
-            <w:hyperlink r:id="rId42" w:history="1">
+            <w:hyperlink r:id="rId43" w:history="1">
               <w:r>
                 <w:rPr>
                   <w:rStyle w:val="Hipervnculo"/>
@@ -4866,7 +4905,7 @@
                 <w:lang w:eastAsia="es-CO"/>
               </w:rPr>
             </w:pPr>
-            <w:hyperlink r:id="rId43" w:history="1">
+            <w:hyperlink r:id="rId44" w:history="1">
               <w:r>
                 <w:rPr>
                   <w:rStyle w:val="Hipervnculo"/>
@@ -4904,6 +4943,7 @@
                 <w:sz w:val="24"/>
                 <w:szCs w:val="24"/>
               </w:rPr>
+              <w:lastRenderedPageBreak/>
               <w:t>Jama</w:t>
             </w:r>
           </w:p>
@@ -4944,7 +4984,7 @@
                 <w:lang w:eastAsia="es-CO"/>
               </w:rPr>
             </w:pPr>
-            <w:hyperlink r:id="rId44" w:history="1">
+            <w:hyperlink r:id="rId45" w:history="1">
               <w:r>
                 <w:rPr>
                   <w:rStyle w:val="Hipervnculo"/>
@@ -5043,7 +5083,7 @@
                 <w:lang w:eastAsia="es-CO"/>
               </w:rPr>
             </w:pPr>
-            <w:hyperlink r:id="rId45" w:history="1">
+            <w:hyperlink r:id="rId46" w:history="1">
               <w:r>
                 <w:rPr>
                   <w:rStyle w:val="Hipervnculo"/>
@@ -5126,7 +5166,7 @@
                 <w:lang w:eastAsia="es-CO"/>
               </w:rPr>
             </w:pPr>
-            <w:hyperlink r:id="rId46" w:history="1">
+            <w:hyperlink r:id="rId47" w:history="1">
               <w:r>
                 <w:rPr>
                   <w:rStyle w:val="Hipervnculo"/>
@@ -5221,7 +5261,7 @@
                 <w:lang w:eastAsia="es-CO"/>
               </w:rPr>
             </w:pPr>
-            <w:hyperlink r:id="rId47" w:history="1">
+            <w:hyperlink r:id="rId48" w:history="1">
               <w:r>
                 <w:rPr>
                   <w:rStyle w:val="Hipervnculo"/>
@@ -5496,6 +5536,7 @@
           <w:bCs/>
           <w:lang w:val="es-419" w:eastAsia="es-CO"/>
         </w:rPr>
+        <w:lastRenderedPageBreak/>
         <w:t xml:space="preserve">IBM </w:t>
       </w:r>
       <w:proofErr w:type="spellStart"/>
@@ -5742,6 +5783,7 @@
       </w:pPr>
       <w:bookmarkStart w:id="7" w:name="_Toc145000722"/>
       <w:r>
+        <w:lastRenderedPageBreak/>
         <w:t>Síntesis</w:t>
       </w:r>
       <w:bookmarkEnd w:id="7"/>
@@ -5797,13 +5839,13 @@
                     <pic:cNvPicPr/>
                   </pic:nvPicPr>
                   <pic:blipFill>
-                    <a:blip r:embed="rId48">
+                    <a:blip r:embed="rId49">
                       <a:extLst>
                         <a:ext uri="{28A0092B-C50C-407E-A947-70E740481C1C}">
                           <a14:useLocalDpi xmlns:a14="http://schemas.microsoft.com/office/drawing/2010/main" val="0"/>
                         </a:ext>
                         <a:ext uri="{96DAC541-7B7A-43D3-8B79-37D633B846F1}">
-                          <asvg:svgBlip xmlns:asvg="http://schemas.microsoft.com/office/drawing/2016/SVG/main" r:embed="rId49"/>
+                          <asvg:svgBlip xmlns:asvg="http://schemas.microsoft.com/office/drawing/2016/SVG/main" r:embed="rId50"/>
                         </a:ext>
                       </a:extLst>
                     </a:blip>
@@ -5925,6 +5967,7 @@
       </w:pPr>
       <w:bookmarkStart w:id="8" w:name="_Toc145000723"/>
       <w:r>
+        <w:lastRenderedPageBreak/>
         <w:t>Material complementario</w:t>
       </w:r>
       <w:bookmarkEnd w:id="8"/>
@@ -6087,7 +6130,7 @@
             <w:pPr>
               <w:pStyle w:val="TextoTablas"/>
             </w:pPr>
-            <w:hyperlink r:id="rId50" w:history="1">
+            <w:hyperlink r:id="rId51" w:history="1">
               <w:r>
                 <w:rPr>
                   <w:rStyle w:val="Hipervnculo"/>
@@ -6181,7 +6224,7 @@
             <w:pPr>
               <w:pStyle w:val="TextoTablas"/>
             </w:pPr>
-            <w:hyperlink r:id="rId51" w:history="1">
+            <w:hyperlink r:id="rId52" w:history="1">
               <w:r>
                 <w:rPr>
                   <w:rStyle w:val="Hipervnculo"/>
@@ -6254,7 +6297,7 @@
             <w:pPr>
               <w:pStyle w:val="TextoTablas"/>
             </w:pPr>
-            <w:hyperlink r:id="rId52" w:history="1">
+            <w:hyperlink r:id="rId53" w:history="1">
               <w:r>
                 <w:rPr>
                   <w:rStyle w:val="Hipervnculo"/>
@@ -6329,7 +6372,7 @@
             <w:pPr>
               <w:pStyle w:val="TextoTablas"/>
             </w:pPr>
-            <w:hyperlink r:id="rId53" w:history="1">
+            <w:hyperlink r:id="rId54" w:history="1">
               <w:r>
                 <w:rPr>
                   <w:rStyle w:val="Hipervnculo"/>
@@ -6399,7 +6442,7 @@
             <w:pPr>
               <w:pStyle w:val="TextoTablas"/>
             </w:pPr>
-            <w:hyperlink r:id="rId54" w:history="1">
+            <w:hyperlink r:id="rId55" w:history="1">
               <w:r>
                 <w:rPr>
                   <w:rStyle w:val="Hipervnculo"/>
@@ -6461,7 +6504,7 @@
             <w:pPr>
               <w:pStyle w:val="TextoTablas"/>
             </w:pPr>
-            <w:hyperlink r:id="rId55" w:history="1">
+            <w:hyperlink r:id="rId56" w:history="1">
               <w:r>
                 <w:rPr>
                   <w:rStyle w:val="Hipervnculo"/>
@@ -6566,7 +6609,7 @@
             <w:pPr>
               <w:pStyle w:val="TextoTablas"/>
             </w:pPr>
-            <w:hyperlink r:id="rId56" w:history="1">
+            <w:hyperlink r:id="rId57" w:history="1">
               <w:r>
                 <w:rPr>
                   <w:rStyle w:val="Hipervnculo"/>
@@ -6594,6 +6637,7 @@
       </w:pPr>
       <w:bookmarkStart w:id="9" w:name="_Toc145000724"/>
       <w:r>
+        <w:lastRenderedPageBreak/>
         <w:t>Glosario</w:t>
       </w:r>
       <w:bookmarkEnd w:id="9"/>
@@ -6710,6 +6754,7 @@
       </w:pPr>
       <w:bookmarkStart w:id="10" w:name="_Toc145000725"/>
       <w:r>
+        <w:lastRenderedPageBreak/>
         <w:t>Referencias bibliográficas</w:t>
       </w:r>
       <w:bookmarkEnd w:id="10"/>
@@ -6819,7 +6864,7 @@
         </w:rPr>
         <w:t xml:space="preserve"> </w:t>
       </w:r>
-      <w:hyperlink r:id="rId57" w:history="1">
+      <w:hyperlink r:id="rId58" w:history="1">
         <w:r>
           <w:rPr>
             <w:rStyle w:val="Hipervnculo"/>
@@ -7071,7 +7116,7 @@
         </w:rPr>
         <w:t xml:space="preserve"> </w:t>
       </w:r>
-      <w:hyperlink r:id="rId58" w:history="1">
+      <w:hyperlink r:id="rId59" w:history="1">
         <w:r>
           <w:rPr>
             <w:rStyle w:val="Hipervnculo"/>
@@ -7125,7 +7170,7 @@
         </w:rPr>
         <w:t xml:space="preserve"> </w:t>
       </w:r>
-      <w:hyperlink r:id="rId59" w:history="1">
+      <w:hyperlink r:id="rId60" w:history="1">
         <w:r>
           <w:rPr>
             <w:rStyle w:val="Hipervnculo"/>
@@ -7165,7 +7210,7 @@
         </w:rPr>
         <w:t xml:space="preserve"> </w:t>
       </w:r>
-      <w:hyperlink r:id="rId60" w:history="1">
+      <w:hyperlink r:id="rId61" w:history="1">
         <w:r>
           <w:rPr>
             <w:rStyle w:val="Hipervnculo"/>
@@ -7199,7 +7244,7 @@
         </w:rPr>
         <w:t xml:space="preserve"> </w:t>
       </w:r>
-      <w:hyperlink r:id="rId61" w:history="1">
+      <w:hyperlink r:id="rId62" w:history="1">
         <w:r>
           <w:rPr>
             <w:rStyle w:val="Hipervnculo"/>
@@ -7248,6 +7293,7 @@
       </w:pPr>
       <w:bookmarkStart w:id="11" w:name="_Toc145000726"/>
       <w:r>
+        <w:lastRenderedPageBreak/>
         <w:t>Créditos</w:t>
       </w:r>
       <w:bookmarkEnd w:id="11"/>
@@ -7859,6 +7905,7 @@
               <w:pStyle w:val="TextoTablas"/>
             </w:pPr>
             <w:r>
+              <w:lastRenderedPageBreak/>
               <w:t>Camilo Andrés Bolaño Rey</w:t>
             </w:r>
           </w:p>
@@ -8129,8 +8176,8 @@
       </w:pPr>
     </w:p>
     <w:sectPr>
-      <w:headerReference w:type="default" r:id="rId62"/>
-      <w:footerReference w:type="default" r:id="rId63"/>
+      <w:headerReference w:type="default" r:id="rId63"/>
+      <w:footerReference w:type="default" r:id="rId64"/>
       <w:pgSz w:w="12240" w:h="15840"/>
       <w:pgMar w:top="1701" w:right="1134" w:bottom="1134" w:left="1134" w:header="709" w:footer="737" w:gutter="0"/>
       <w:pgNumType w:start="1"/>
@@ -8176,7 +8223,6 @@
         <w:docPartUnique/>
       </w:docPartObj>
     </w:sdtPr>
-    <w:sdtEndPr/>
     <w:sdtContent>
       <w:p>
         <w:pPr>
@@ -8204,7 +8250,6 @@
         <w:docPartUnique/>
       </w:docPartObj>
     </w:sdtPr>
-    <w:sdtEndPr/>
     <w:sdtContent>
       <w:p>
         <w:pPr>
@@ -8303,13 +8348,13 @@
                 </wp:anchor>
               </w:drawing>
             </mc:Choice>
-            <mc:Fallback xmlns:adec="http://schemas.microsoft.com/office/drawing/2017/decorative" xmlns:a="http://schemas.openxmlformats.org/drawingml/2006/main">
+            <mc:Fallback>
               <w:pict>
-                <v:shapetype id="_x0000_t202" coordsize="21600,21600" o:spt="202" path="m,l,21600r21600,l21600,xe" w14:anchorId="797C42AF">
+                <v:shapetype w14:anchorId="797C42AF" id="_x0000_t202" coordsize="21600,21600" o:spt="202" path="m,l,21600r21600,l21600,xe">
                   <v:stroke joinstyle="miter"/>
                   <v:path gradientshapeok="t" o:connecttype="rect"/>
                 </v:shapetype>
-                <v:shape id="_x0000_s1027" style="position:absolute;left:0;text-align:left;margin-left:16.1pt;margin-top:.65pt;width:455.15pt;height:41.4pt;z-index:251661312;visibility:visible;mso-wrap-style:square;mso-width-percent:0;mso-height-percent:0;mso-wrap-distance-left:9pt;mso-wrap-distance-top:3.6pt;mso-wrap-distance-right:9pt;mso-wrap-distance-bottom:3.6pt;mso-position-horizontal:absolute;mso-position-horizontal-relative:text;mso-position-vertical:absolute;mso-position-vertical-relative:text;mso-width-percent:0;mso-height-percent:0;mso-width-relative:margin;mso-height-relative:margin;v-text-anchor:top" alt="&quot;&quot;" stroked="f" type="#_x0000_t202" o:gfxdata="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">
+                <v:shape id="_x0000_s1027" type="#_x0000_t202" alt="&quot;&quot;" style="position:absolute;left:0;text-align:left;margin-left:16.1pt;margin-top:.65pt;width:455.15pt;height:41.4pt;z-index:251661312;visibility:visible;mso-wrap-style:square;mso-width-percent:0;mso-height-percent:0;mso-wrap-distance-left:9pt;mso-wrap-distance-top:3.6pt;mso-wrap-distance-right:9pt;mso-wrap-distance-bottom:3.6pt;mso-position-horizontal:absolute;mso-position-horizontal-relative:text;mso-position-vertical:absolute;mso-position-vertical-relative:text;mso-width-percent:0;mso-height-percent:0;mso-width-relative:margin;mso-height-relative:margin;v-text-anchor:top" o:gfxdata="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" stroked="f">
                   <v:textbox>
                     <w:txbxContent>
                       <w:p>
@@ -13336,10 +13381,6 @@
 </file>
 
 <file path=customXml/item1.xml><?xml version="1.0" encoding="utf-8"?>
-<b:Sources xmlns:b="http://schemas.openxmlformats.org/officeDocument/2006/bibliography" xmlns="http://schemas.openxmlformats.org/officeDocument/2006/bibliography" SelectedStyle="\APASixthEditionOfficeOnline.xsl" StyleName="APA" Version="6"/>
-</file>
-
-<file path=customXml/item2.xml><?xml version="1.0" encoding="utf-8"?>
 <?mso-contentType ?>
 <FormTemplates xmlns="http://schemas.microsoft.com/sharepoint/v3/contenttype/forms">
   <Display>DocumentLibraryForm</Display>
@@ -13348,18 +13389,11 @@
 </FormTemplates>
 </file>
 
-<file path=customXml/item3.xml><?xml version="1.0" encoding="utf-8"?>
-<p:properties xmlns:p="http://schemas.microsoft.com/office/2006/metadata/properties" xmlns:xsi="http://www.w3.org/2001/XMLSchema-instance" xmlns:pc="http://schemas.microsoft.com/office/infopath/2007/PartnerControls">
-  <documentManagement>
-    <TaxCatchAll xmlns="cb45339b-ced9-4d0d-8f64-77573914d53b" xsi:nil="true"/>
-    <lcf76f155ced4ddcb4097134ff3c332f xmlns="43a3ca16-9c26-4813-b83f-4aec9927b43f">
-      <Terms xmlns="http://schemas.microsoft.com/office/infopath/2007/PartnerControls"/>
-    </lcf76f155ced4ddcb4097134ff3c332f>
-  </documentManagement>
-</p:properties>
+<file path=customXml/item2.xml><?xml version="1.0" encoding="utf-8"?>
+<b:Sources xmlns:b="http://schemas.openxmlformats.org/officeDocument/2006/bibliography" xmlns="http://schemas.openxmlformats.org/officeDocument/2006/bibliography" SelectedStyle="\APASixthEditionOfficeOnline.xsl" StyleName="APA" Version="6"/>
 </file>
 
-<file path=customXml/item4.xml><?xml version="1.0" encoding="utf-8"?>
+<file path=customXml/item3.xml><?xml version="1.0" encoding="utf-8"?>
 <ct:contentTypeSchema xmlns:ct="http://schemas.microsoft.com/office/2006/metadata/contentType" xmlns:ma="http://schemas.microsoft.com/office/2006/metadata/properties/metaAttributes" ct:_="" ma:_="" ma:contentTypeName="Documento" ma:contentTypeID="0x01010049282E1EDBE9234EA9E6D38F720E265F" ma:contentTypeVersion="14" ma:contentTypeDescription="Crear nuevo documento." ma:contentTypeScope="" ma:versionID="a42ff07cf646412a9d19debe8c6d4daf">
   <xsd:schema xmlns:xsd="http://www.w3.org/2001/XMLSchema" xmlns:xs="http://www.w3.org/2001/XMLSchema" xmlns:p="http://schemas.microsoft.com/office/2006/metadata/properties" xmlns:ns2="cb45339b-ced9-4d0d-8f64-77573914d53b" xmlns:ns3="43a3ca16-9c26-4813-b83f-4aec9927b43f" targetNamespace="http://schemas.microsoft.com/office/2006/metadata/properties" ma:root="true" ma:fieldsID="1ea4cc88dd4224d348cb845d53979881" ns2:_="" ns3:_="">
     <xsd:import namespace="cb45339b-ced9-4d0d-8f64-77573914d53b"/>
@@ -13588,7 +13622,26 @@
 </ct:contentTypeSchema>
 </file>
 
+<file path=customXml/item4.xml><?xml version="1.0" encoding="utf-8"?>
+<p:properties xmlns:p="http://schemas.microsoft.com/office/2006/metadata/properties" xmlns:xsi="http://www.w3.org/2001/XMLSchema-instance" xmlns:pc="http://schemas.microsoft.com/office/infopath/2007/PartnerControls">
+  <documentManagement>
+    <TaxCatchAll xmlns="cb45339b-ced9-4d0d-8f64-77573914d53b" xsi:nil="true"/>
+    <lcf76f155ced4ddcb4097134ff3c332f xmlns="43a3ca16-9c26-4813-b83f-4aec9927b43f">
+      <Terms xmlns="http://schemas.microsoft.com/office/infopath/2007/PartnerControls"/>
+    </lcf76f155ced4ddcb4097134ff3c332f>
+  </documentManagement>
+</p:properties>
+</file>
+
 <file path=customXml/itemProps1.xml><?xml version="1.0" encoding="utf-8"?>
+<ds:datastoreItem xmlns:ds="http://schemas.openxmlformats.org/officeDocument/2006/customXml" ds:itemID="{9631435A-8539-48D4-A47C-883CD71B4A34}">
+  <ds:schemaRefs>
+    <ds:schemaRef ds:uri="http://schemas.microsoft.com/sharepoint/v3/contenttype/forms"/>
+  </ds:schemaRefs>
+</ds:datastoreItem>
+</file>
+
+<file path=customXml/itemProps2.xml><?xml version="1.0" encoding="utf-8"?>
 <ds:datastoreItem xmlns:ds="http://schemas.openxmlformats.org/officeDocument/2006/customXml" ds:itemID="{E8AB44A3-7C62-4BD2-82ED-8ABC209970FA}">
   <ds:schemaRefs>
     <ds:schemaRef ds:uri="http://schemas.openxmlformats.org/officeDocument/2006/bibliography"/>
@@ -13596,26 +13649,7 @@
 </ds:datastoreItem>
 </file>
 
-<file path=customXml/itemProps2.xml><?xml version="1.0" encoding="utf-8"?>
-<ds:datastoreItem xmlns:ds="http://schemas.openxmlformats.org/officeDocument/2006/customXml" ds:itemID="{9631435A-8539-48D4-A47C-883CD71B4A34}">
-  <ds:schemaRefs>
-    <ds:schemaRef ds:uri="http://schemas.microsoft.com/sharepoint/v3/contenttype/forms"/>
-  </ds:schemaRefs>
-</ds:datastoreItem>
-</file>
-
 <file path=customXml/itemProps3.xml><?xml version="1.0" encoding="utf-8"?>
-<ds:datastoreItem xmlns:ds="http://schemas.openxmlformats.org/officeDocument/2006/customXml" ds:itemID="{AE358614-1670-4BB1-8208-3277665F25D2}">
-  <ds:schemaRefs>
-    <ds:schemaRef ds:uri="http://schemas.microsoft.com/office/2006/metadata/properties"/>
-    <ds:schemaRef ds:uri="http://schemas.microsoft.com/office/infopath/2007/PartnerControls"/>
-    <ds:schemaRef ds:uri="cb45339b-ced9-4d0d-8f64-77573914d53b"/>
-    <ds:schemaRef ds:uri="43a3ca16-9c26-4813-b83f-4aec9927b43f"/>
-  </ds:schemaRefs>
-</ds:datastoreItem>
-</file>
-
-<file path=customXml/itemProps4.xml><?xml version="1.0" encoding="utf-8"?>
 <ds:datastoreItem xmlns:ds="http://schemas.openxmlformats.org/officeDocument/2006/customXml" ds:itemID="{3E71390D-6D1F-461A-878C-78E8F5D25F0F}">
   <ds:schemaRefs>
     <ds:schemaRef ds:uri="http://schemas.microsoft.com/office/2006/metadata/contentType"/>
@@ -13632,4 +13666,15 @@
     <ds:schemaRef ds:uri="http://schemas.microsoft.com/internal/obd"/>
   </ds:schemaRefs>
 </ds:datastoreItem>
+</file>
+
+<file path=customXml/itemProps4.xml><?xml version="1.0" encoding="utf-8"?>
+<ds:datastoreItem xmlns:ds="http://schemas.openxmlformats.org/officeDocument/2006/customXml" ds:itemID="{AE358614-1670-4BB1-8208-3277665F25D2}">
+  <ds:schemaRefs>
+    <ds:schemaRef ds:uri="http://schemas.microsoft.com/office/2006/metadata/properties"/>
+    <ds:schemaRef ds:uri="http://schemas.microsoft.com/office/infopath/2007/PartnerControls"/>
+    <ds:schemaRef ds:uri="cb45339b-ced9-4d0d-8f64-77573914d53b"/>
+    <ds:schemaRef ds:uri="43a3ca16-9c26-4813-b83f-4aec9927b43f"/>
+  </ds:schemaRefs>
+</ds:datastoreItem>
 </file>
</xml_diff>